<commit_message>
SD data algorithm part 1 af + part 2 gedeeltelijk + breadbaker kleine update
Ik heb part 1 van de algorithm opdracht afgemaakt doormiddel van het laatste algoritme toe te voegen (selection sort). Ik heb van part 2 nu ook het eerste POC gedeelte gemaakt. En tenslotte heb ik nog een kleine aanpassing gemaakt aan de state diagram van mijn breadbaker opdracht.
</commit_message>
<xml_diff>
--- a/Sofware Design/Algoritmiek/SD Algoritmiek onderzoek - Tiemon Steeghs.docx
+++ b/Sofware Design/Algoritmiek/SD Algoritmiek onderzoek - Tiemon Steeghs.docx
@@ -30,6 +30,15 @@
     </w:p>
     <w:sdt>
       <w:sdtPr>
+        <w:rPr>
+          <w:rFonts w:asciiTheme="minorHAnsi" w:eastAsiaTheme="minorHAnsi" w:hAnsiTheme="minorHAnsi" w:cstheme="minorBidi"/>
+          <w:color w:val="auto"/>
+          <w:kern w:val="2"/>
+          <w:sz w:val="22"/>
+          <w:szCs w:val="22"/>
+          <w:lang w:eastAsia="en-US"/>
+          <w14:ligatures w14:val="standardContextual"/>
+        </w:rPr>
         <w:id w:val="1479110672"/>
         <w:docPartObj>
           <w:docPartGallery w:val="Table of Contents"/>
@@ -38,15 +47,8 @@
       </w:sdtPr>
       <w:sdtEndPr>
         <w:rPr>
-          <w:rFonts w:asciiTheme="minorHAnsi" w:eastAsiaTheme="minorHAnsi" w:hAnsiTheme="minorHAnsi" w:cstheme="minorBidi"/>
           <w:b/>
           <w:bCs/>
-          <w:color w:val="auto"/>
-          <w:kern w:val="2"/>
-          <w:sz w:val="22"/>
-          <w:szCs w:val="22"/>
-          <w:lang w:eastAsia="en-US"/>
-          <w14:ligatures w14:val="standardContextual"/>
         </w:rPr>
       </w:sdtEndPr>
       <w:sdtContent>
@@ -655,6 +657,12 @@
         <w:t>Hoofdvraag</w:t>
       </w:r>
       <w:bookmarkEnd w:id="1"/>
+      <w:r>
+        <w:t>: w</w:t>
+      </w:r>
+      <w:r>
+        <w:t>elke sorteer algoritmes zijn er en hoe zou je ze toepassen?</w:t>
+      </w:r>
     </w:p>
     <w:p/>
     <w:p>
@@ -680,15 +688,7 @@
         <w:t xml:space="preserve"> Elk algoritme heeft zijn eigen voor en nadelen waardoor ze in verschillende contexten toepasbaar zijn.</w:t>
       </w:r>
       <w:r>
-        <w:t xml:space="preserve"> Algoritmes hebben allemaal hun eigen tijd complexiteit statistiek. Deze worden genoteerd in de zogeheten “big O” notatie. Het </w:t>
-      </w:r>
-      <w:proofErr w:type="spellStart"/>
-      <w:r>
-        <w:t>bubble</w:t>
-      </w:r>
-      <w:proofErr w:type="spellEnd"/>
-      <w:r>
-        <w:t xml:space="preserve"> sorteer algoritme heeft een big O notatie van O(N^2), wat inhoud dat bij complexere situaties het algoritme een stuk slomer wordt. </w:t>
+        <w:t xml:space="preserve"> Algoritmes hebben allemaal hun eigen tijd complexiteit statistiek. Deze worden genoteerd in de zogeheten “big O” notatie. Het bubble sorteer algoritme heeft een big O notatie van O(N^2), wat inhoud dat bij complexere situaties het algoritme een stuk slomer wordt. </w:t>
       </w:r>
     </w:p>
     <w:p>
@@ -735,15 +735,7 @@
     </w:p>
     <w:p>
       <w:r>
-        <w:t>(</w:t>
-      </w:r>
-      <w:proofErr w:type="spellStart"/>
-      <w:r>
-        <w:t>GeeksforGeeks</w:t>
-      </w:r>
-      <w:proofErr w:type="spellEnd"/>
-      <w:r>
-        <w:t>, 2023)</w:t>
+        <w:t>(GeeksforGeeks, 2023)</w:t>
       </w:r>
     </w:p>
     <w:p/>
@@ -757,58 +749,18 @@
       </w:pPr>
       <w:bookmarkStart w:id="3" w:name="_Toc135138500"/>
       <w:r>
-        <w:t xml:space="preserve">Hoe werkt het </w:t>
-      </w:r>
-      <w:proofErr w:type="spellStart"/>
-      <w:r>
-        <w:t>bubble</w:t>
-      </w:r>
-      <w:proofErr w:type="spellEnd"/>
-      <w:r>
-        <w:t xml:space="preserve"> sorteeralgoritme ?</w:t>
+        <w:t>Hoe werkt het bubble sorteeralgoritme ?</w:t>
       </w:r>
       <w:bookmarkEnd w:id="3"/>
     </w:p>
     <w:p>
       <w:r>
-        <w:t xml:space="preserve">Het </w:t>
-      </w:r>
-      <w:proofErr w:type="spellStart"/>
-      <w:r>
-        <w:t>bubble</w:t>
-      </w:r>
-      <w:proofErr w:type="spellEnd"/>
-      <w:r>
-        <w:t xml:space="preserve"> sorteeralgoritme is een van de simpelste sorteer algoritmes. Bij het </w:t>
-      </w:r>
-      <w:proofErr w:type="spellStart"/>
-      <w:r>
-        <w:t>bubble</w:t>
-      </w:r>
-      <w:proofErr w:type="spellEnd"/>
-      <w:r>
-        <w:t xml:space="preserve"> sorteeralgoritme vergelijk je steeds een array element met de twee elementen die er naast zitten. Bij een array van bijvoorbeeld [5, 0, 8, 3] zou het element 8 dan vergeleken kunnen worden met 0 en 3. Hierbij zou je kunnen kijken wel getal groter is zodat de array van klein naar groot gesorteerd kan worden. </w:t>
-      </w:r>
-    </w:p>
-    <w:p>
-      <w:r>
-        <w:t xml:space="preserve">Het </w:t>
-      </w:r>
-      <w:proofErr w:type="spellStart"/>
-      <w:r>
-        <w:t>bubble</w:t>
-      </w:r>
-      <w:proofErr w:type="spellEnd"/>
-      <w:r>
-        <w:t xml:space="preserve"> sorteeralgoritme is niet super </w:t>
-      </w:r>
-      <w:proofErr w:type="spellStart"/>
-      <w:r>
-        <w:t>efficient</w:t>
-      </w:r>
-      <w:proofErr w:type="spellEnd"/>
-      <w:r>
-        <w:t xml:space="preserve"> waardoor het niet heel geschikt is voor grote hoeveelheden data.</w:t>
+        <w:t xml:space="preserve">Het bubble sorteeralgoritme is een van de simpelste sorteer algoritmes. Bij het bubble sorteeralgoritme vergelijk je steeds een array element met de twee elementen die er naast zitten. Bij een array van bijvoorbeeld [5, 0, 8, 3] zou het element 8 dan vergeleken kunnen worden met 0 en 3. Hierbij zou je kunnen kijken wel getal groter is zodat de array van klein naar groot gesorteerd kan worden. </w:t>
+      </w:r>
+    </w:p>
+    <w:p>
+      <w:r>
+        <w:t>Het bubble sorteeralgoritme is niet super efficient waardoor het niet heel geschikt is voor grote hoeveelheden data.</w:t>
       </w:r>
       <w:r>
         <w:t xml:space="preserve"> </w:t>
@@ -834,61 +786,78 @@
         </w:numPr>
       </w:pPr>
       <w:r>
-        <w:lastRenderedPageBreak/>
-        <w:t xml:space="preserve">Hoe werkt het </w:t>
-      </w:r>
-      <w:proofErr w:type="spellStart"/>
-      <w:r>
-        <w:t>merge</w:t>
-      </w:r>
-      <w:proofErr w:type="spellEnd"/>
-      <w:r>
-        <w:t xml:space="preserve"> sorteeralgoritme?</w:t>
+        <w:t>Hoe werkt het merge sorteeralgoritme?</w:t>
       </w:r>
     </w:p>
     <w:p/>
     <w:p>
       <w:r>
-        <w:t xml:space="preserve">Het </w:t>
-      </w:r>
-      <w:proofErr w:type="spellStart"/>
-      <w:r>
-        <w:t>merge</w:t>
-      </w:r>
-      <w:proofErr w:type="spellEnd"/>
-      <w:r>
-        <w:t xml:space="preserve"> sorteeralgoritme werk</w:t>
+        <w:t>Het merge sorteeralgoritme werk</w:t>
       </w:r>
       <w:r>
         <w:t>t</w:t>
       </w:r>
       <w:r>
-        <w:t xml:space="preserve"> aan de hand van het splitsen van de gegeven array in twee lossen arrays. Door vervolgens deze twee arrays te sorteren en weer samen te voegen krijg je een gesorteerde array. Op grotere arrays wordt dit principe meerdere keren toegepast op dezelfde array. Bij een array van 8 elementen wordt de data meerdere keren </w:t>
-      </w:r>
-      <w:proofErr w:type="spellStart"/>
-      <w:r>
-        <w:t>gesplit</w:t>
+        <w:t xml:space="preserve"> aan de hand van het splitsen van de gegeven array in twee lossen arrays. Door vervolgens deze twee arrays te sorteren en weer samen te voegen krijg je een gesorteerde array. Op grotere arrays wordt dit principe meerdere keren toegepast op dezelfde array. Bij een array van 8 elementen wordt de data meerdere keren gesplit</w:t>
       </w:r>
       <w:r>
         <w:t>s</w:t>
       </w:r>
-      <w:proofErr w:type="spellEnd"/>
       <w:r>
         <w:t xml:space="preserve">. </w:t>
       </w:r>
     </w:p>
     <w:p>
       <w:r>
-        <w:t xml:space="preserve">Het </w:t>
-      </w:r>
-      <w:proofErr w:type="spellStart"/>
-      <w:r>
-        <w:t>merge</w:t>
-      </w:r>
-      <w:proofErr w:type="spellEnd"/>
-      <w:r>
-        <w:t xml:space="preserve"> sorteeralgoritme heeft een tijdscomplexiteit score van O(n log n) in zijn meest slechte gevallen, wat inhoud dat het algoritme een goede optie is voor het sorteren van grote hoeveelheden data.</w:t>
-      </w:r>
+        <w:t>Het merge sorteeralgoritme heeft een tijdscomplexiteit score van O(n log n) in zijn meest slechte gevallen, wat inhoud dat het algoritme een goede optie is voor het sorteren van grote hoeveelheden data.</w:t>
+      </w:r>
+    </w:p>
+    <w:p/>
+    <w:p>
+      <w:pPr>
+        <w:pStyle w:val="Kop2"/>
+        <w:numPr>
+          <w:ilvl w:val="1"/>
+          <w:numId w:val="1"/>
+        </w:numPr>
+      </w:pPr>
+      <w:r>
+        <w:t>Hoe werkt het selection sorteeralgoritme?</w:t>
+      </w:r>
+    </w:p>
+    <w:p/>
+    <w:p>
+      <w:r>
+        <w:t xml:space="preserve">Het selection sorteeralgoritme is een relatief eenvoudig algoritme wat ook gebruikt kan worden om arrays te sorteren. Het algoritme werkt doormiddel van steeds het kleinste element in de array te pakken en deze dan vervolgens vooraan zetten van het ongesorteerde gedeelte van de array. Dus bij de array [9,4,3,6,7,2] zal als eerste het getal 2 worden gepakt en vooraan gezet zodat je </w:t>
+      </w:r>
+      <w:r>
+        <w:t>[</w:t>
+      </w:r>
+      <w:r>
+        <w:t>2,</w:t>
+      </w:r>
+      <w:r>
+        <w:t>9,4,3,6,7]</w:t>
+      </w:r>
+      <w:r>
+        <w:t xml:space="preserve"> hebt. Daarna komt 3 en dan 4 etc.</w:t>
+      </w:r>
+      <w:r>
+        <w:t xml:space="preserve"> </w:t>
+      </w:r>
+    </w:p>
+    <w:p>
+      <w:r>
+        <w:t>De tijdscomplexiteit score van dit algoritme is O (N^2) net als die van de bubbelsort.</w:t>
+      </w:r>
+      <w:r>
+        <w:t xml:space="preserve"> Dit betekent dus dat dit algoritme makkelijk is om te gebruiken maar dat het tegenvalt bij complexere data.</w:t>
+      </w:r>
+    </w:p>
+    <w:p>
+      <w:pPr>
+        <w:pStyle w:val="Kop2"/>
+      </w:pPr>
       <w:r>
         <w:br w:type="page"/>
       </w:r>
@@ -912,12 +881,10 @@
         </w:numPr>
       </w:pPr>
       <w:bookmarkStart w:id="4" w:name="_Toc135138501"/>
-      <w:proofErr w:type="spellStart"/>
       <w:r>
         <w:t>Conslusie</w:t>
       </w:r>
       <w:bookmarkEnd w:id="4"/>
-      <w:proofErr w:type="spellEnd"/>
     </w:p>
     <w:p>
       <w:pPr>
@@ -954,31 +921,9 @@
         <w:spacing w:before="0" w:beforeAutospacing="0" w:after="0" w:afterAutospacing="0" w:line="480" w:lineRule="auto"/>
         <w:ind w:left="720" w:hanging="720"/>
       </w:pPr>
-      <w:proofErr w:type="spellStart"/>
-      <w:r>
-        <w:t>GeeksforGeeks</w:t>
-      </w:r>
-      <w:proofErr w:type="spellEnd"/>
-      <w:r>
-        <w:t xml:space="preserve">. (2023). </w:t>
-      </w:r>
-      <w:proofErr w:type="spellStart"/>
-      <w:r>
-        <w:t>Sorting</w:t>
-      </w:r>
-      <w:proofErr w:type="spellEnd"/>
-      <w:r>
-        <w:t xml:space="preserve"> </w:t>
-      </w:r>
-      <w:proofErr w:type="spellStart"/>
-      <w:r>
-        <w:t>Algorithms</w:t>
-      </w:r>
-      <w:proofErr w:type="spellEnd"/>
-      <w:r>
-        <w:t xml:space="preserve">. </w:t>
-      </w:r>
-      <w:proofErr w:type="spellStart"/>
+      <w:r>
+        <w:t xml:space="preserve">GeeksforGeeks. (2023). Sorting Algorithms. </w:t>
+      </w:r>
       <w:r>
         <w:rPr>
           <w:i/>
@@ -986,7 +931,6 @@
         </w:rPr>
         <w:t>GeeksforGeeks</w:t>
       </w:r>
-      <w:proofErr w:type="spellEnd"/>
       <w:r>
         <w:t xml:space="preserve">. </w:t>
       </w:r>
@@ -1012,41 +956,15 @@
         <w:spacing w:before="0" w:beforeAutospacing="0" w:after="0" w:afterAutospacing="0" w:line="480" w:lineRule="auto"/>
         <w:ind w:left="720" w:hanging="720"/>
       </w:pPr>
-      <w:proofErr w:type="spellStart"/>
       <w:r>
         <w:rPr>
           <w:i/>
           <w:iCs/>
         </w:rPr>
-        <w:t>Introducing</w:t>
-      </w:r>
-      <w:proofErr w:type="spellEnd"/>
-      <w:r>
-        <w:rPr>
-          <w:i/>
-          <w:iCs/>
-        </w:rPr>
-        <w:t xml:space="preserve"> </w:t>
-      </w:r>
-      <w:proofErr w:type="spellStart"/>
-      <w:r>
-        <w:rPr>
-          <w:i/>
-          <w:iCs/>
-        </w:rPr>
-        <w:t>ChatGPT</w:t>
-      </w:r>
-      <w:proofErr w:type="spellEnd"/>
-      <w:r>
-        <w:t>. (</w:t>
-      </w:r>
-      <w:proofErr w:type="spellStart"/>
-      <w:r>
-        <w:t>z.d.</w:t>
-      </w:r>
-      <w:proofErr w:type="spellEnd"/>
-      <w:r>
-        <w:t xml:space="preserve">). </w:t>
+        <w:t>Introducing ChatGPT</w:t>
+      </w:r>
+      <w:r>
+        <w:t xml:space="preserve">. (z.d.). </w:t>
       </w:r>
       <w:hyperlink r:id="rId8" w:history="1">
         <w:r>

</xml_diff>

<commit_message>
SD alles nu af en op geoefend.
</commit_message>
<xml_diff>
--- a/Sofware Design/Algoritmiek/SD Algoritmiek onderzoek - Tiemon Steeghs.docx
+++ b/Sofware Design/Algoritmiek/SD Algoritmiek onderzoek - Tiemon Steeghs.docx
@@ -8,6 +8,9 @@
         <w:jc w:val="center"/>
       </w:pPr>
       <w:r>
+        <w:t xml:space="preserve">Onderzoek </w:t>
+      </w:r>
+      <w:r>
         <w:t>Algoritmiek</w:t>
       </w:r>
     </w:p>
@@ -16,14 +19,94 @@
         <w:jc w:val="center"/>
       </w:pPr>
       <w:r>
+        <w:t xml:space="preserve">Door: </w:t>
+      </w:r>
+      <w:r>
         <w:t>Tiemon</w:t>
       </w:r>
       <w:r>
-        <w:tab/>
+        <w:t xml:space="preserve"> </w:t>
+      </w:r>
+      <w:r>
         <w:t>Steeghs</w:t>
       </w:r>
     </w:p>
     <w:p>
+      <w:r>
+        <w:rPr>
+          <w:noProof/>
+        </w:rPr>
+        <w:drawing>
+          <wp:anchor distT="0" distB="0" distL="114300" distR="114300" simplePos="0" relativeHeight="251658240" behindDoc="0" locked="0" layoutInCell="1" allowOverlap="1" wp14:anchorId="66176836" wp14:editId="5E3412EF">
+            <wp:simplePos x="0" y="0"/>
+            <wp:positionH relativeFrom="margin">
+              <wp:align>center</wp:align>
+            </wp:positionH>
+            <wp:positionV relativeFrom="paragraph">
+              <wp:posOffset>727710</wp:posOffset>
+            </wp:positionV>
+            <wp:extent cx="4705985" cy="2941320"/>
+            <wp:effectExtent l="0" t="0" r="0" b="0"/>
+            <wp:wrapThrough wrapText="bothSides">
+              <wp:wrapPolygon edited="0">
+                <wp:start x="0" y="0"/>
+                <wp:lineTo x="0" y="21404"/>
+                <wp:lineTo x="21510" y="21404"/>
+                <wp:lineTo x="21510" y="0"/>
+                <wp:lineTo x="0" y="0"/>
+              </wp:wrapPolygon>
+            </wp:wrapThrough>
+            <wp:docPr id="918043354" name="Afbeelding 1" descr="How algorithms come into being - TechTalks"/>
+            <wp:cNvGraphicFramePr>
+              <a:graphicFrameLocks xmlns:a="http://schemas.openxmlformats.org/drawingml/2006/main" noChangeAspect="1"/>
+            </wp:cNvGraphicFramePr>
+            <a:graphic xmlns:a="http://schemas.openxmlformats.org/drawingml/2006/main">
+              <a:graphicData uri="http://schemas.openxmlformats.org/drawingml/2006/picture">
+                <pic:pic xmlns:pic="http://schemas.openxmlformats.org/drawingml/2006/picture">
+                  <pic:nvPicPr>
+                    <pic:cNvPr id="0" name="Picture 1" descr="How algorithms come into being - TechTalks"/>
+                    <pic:cNvPicPr>
+                      <a:picLocks noChangeAspect="1" noChangeArrowheads="1"/>
+                    </pic:cNvPicPr>
+                  </pic:nvPicPr>
+                  <pic:blipFill>
+                    <a:blip r:embed="rId6" cstate="print">
+                      <a:extLst>
+                        <a:ext uri="{28A0092B-C50C-407E-A947-70E740481C1C}">
+                          <a14:useLocalDpi xmlns:a14="http://schemas.microsoft.com/office/drawing/2010/main" val="0"/>
+                        </a:ext>
+                      </a:extLst>
+                    </a:blip>
+                    <a:srcRect/>
+                    <a:stretch>
+                      <a:fillRect/>
+                    </a:stretch>
+                  </pic:blipFill>
+                  <pic:spPr bwMode="auto">
+                    <a:xfrm>
+                      <a:off x="0" y="0"/>
+                      <a:ext cx="4705985" cy="2941320"/>
+                    </a:xfrm>
+                    <a:prstGeom prst="rect">
+                      <a:avLst/>
+                    </a:prstGeom>
+                    <a:noFill/>
+                    <a:ln>
+                      <a:noFill/>
+                    </a:ln>
+                  </pic:spPr>
+                </pic:pic>
+              </a:graphicData>
+            </a:graphic>
+            <wp14:sizeRelH relativeFrom="page">
+              <wp14:pctWidth>0</wp14:pctWidth>
+            </wp14:sizeRelH>
+            <wp14:sizeRelV relativeFrom="page">
+              <wp14:pctHeight>0</wp14:pctHeight>
+            </wp14:sizeRelV>
+          </wp:anchor>
+        </w:drawing>
+      </w:r>
       <w:r>
         <w:br w:type="page"/>
       </w:r>
@@ -70,9 +153,7 @@
             <w:rPr>
               <w:rFonts w:eastAsiaTheme="minorEastAsia"/>
               <w:noProof/>
-              <w:kern w:val="0"/>
               <w:lang w:eastAsia="nl-NL"/>
-              <w14:ligatures w14:val="none"/>
             </w:rPr>
           </w:pPr>
           <w:r>
@@ -84,7 +165,7 @@
           <w:r>
             <w:fldChar w:fldCharType="separate"/>
           </w:r>
-          <w:hyperlink w:anchor="_Toc135138497" w:history="1">
+          <w:hyperlink w:anchor="_Toc138163274" w:history="1">
             <w:r>
               <w:rPr>
                 <w:rStyle w:val="Hyperlink"/>
@@ -96,9 +177,7 @@
               <w:rPr>
                 <w:rFonts w:eastAsiaTheme="minorEastAsia"/>
                 <w:noProof/>
-                <w:kern w:val="0"/>
                 <w:lang w:eastAsia="nl-NL"/>
-                <w14:ligatures w14:val="none"/>
               </w:rPr>
               <w:tab/>
             </w:r>
@@ -128,7 +207,7 @@
                 <w:noProof/>
                 <w:webHidden/>
               </w:rPr>
-              <w:instrText xml:space="preserve"> PAGEREF _Toc135138497 \h </w:instrText>
+              <w:instrText xml:space="preserve"> PAGEREF _Toc138163274 \h </w:instrText>
             </w:r>
             <w:r>
               <w:rPr>
@@ -169,12 +248,10 @@
             <w:rPr>
               <w:rFonts w:eastAsiaTheme="minorEastAsia"/>
               <w:noProof/>
-              <w:kern w:val="0"/>
               <w:lang w:eastAsia="nl-NL"/>
-              <w14:ligatures w14:val="none"/>
             </w:rPr>
           </w:pPr>
-          <w:hyperlink w:anchor="_Toc135138498" w:history="1">
+          <w:hyperlink w:anchor="_Toc138163275" w:history="1">
             <w:r>
               <w:rPr>
                 <w:rStyle w:val="Hyperlink"/>
@@ -186,9 +263,7 @@
               <w:rPr>
                 <w:rFonts w:eastAsiaTheme="minorEastAsia"/>
                 <w:noProof/>
-                <w:kern w:val="0"/>
                 <w:lang w:eastAsia="nl-NL"/>
-                <w14:ligatures w14:val="none"/>
               </w:rPr>
               <w:tab/>
             </w:r>
@@ -197,7 +272,7 @@
                 <w:rStyle w:val="Hyperlink"/>
                 <w:noProof/>
               </w:rPr>
-              <w:t>Hoofdvraag</w:t>
+              <w:t>Hoofdvraag: welke sorteer algoritmes zijn er en hoe kan je ze het best toepassen?</w:t>
             </w:r>
             <w:r>
               <w:rPr>
@@ -218,7 +293,7 @@
                 <w:noProof/>
                 <w:webHidden/>
               </w:rPr>
-              <w:instrText xml:space="preserve"> PAGEREF _Toc135138498 \h </w:instrText>
+              <w:instrText xml:space="preserve"> PAGEREF _Toc138163275 \h </w:instrText>
             </w:r>
             <w:r>
               <w:rPr>
@@ -257,10 +332,12 @@
               <w:tab w:val="right" w:leader="dot" w:pos="9062"/>
             </w:tabs>
             <w:rPr>
+              <w:rFonts w:eastAsiaTheme="minorEastAsia"/>
               <w:noProof/>
+              <w:lang w:eastAsia="nl-NL"/>
             </w:rPr>
           </w:pPr>
-          <w:hyperlink w:anchor="_Toc135138499" w:history="1">
+          <w:hyperlink w:anchor="_Toc138163276" w:history="1">
             <w:r>
               <w:rPr>
                 <w:rStyle w:val="Hyperlink"/>
@@ -270,7 +347,9 @@
             </w:r>
             <w:r>
               <w:rPr>
-                <w:noProof/>
+                <w:rFonts w:eastAsiaTheme="minorEastAsia"/>
+                <w:noProof/>
+                <w:lang w:eastAsia="nl-NL"/>
               </w:rPr>
               <w:tab/>
             </w:r>
@@ -300,7 +379,7 @@
                 <w:noProof/>
                 <w:webHidden/>
               </w:rPr>
-              <w:instrText xml:space="preserve"> PAGEREF _Toc135138499 \h </w:instrText>
+              <w:instrText xml:space="preserve"> PAGEREF _Toc138163276 \h </w:instrText>
             </w:r>
             <w:r>
               <w:rPr>
@@ -339,10 +418,12 @@
               <w:tab w:val="right" w:leader="dot" w:pos="9062"/>
             </w:tabs>
             <w:rPr>
+              <w:rFonts w:eastAsiaTheme="minorEastAsia"/>
               <w:noProof/>
+              <w:lang w:eastAsia="nl-NL"/>
             </w:rPr>
           </w:pPr>
-          <w:hyperlink w:anchor="_Toc135138500" w:history="1">
+          <w:hyperlink w:anchor="_Toc138163277" w:history="1">
             <w:r>
               <w:rPr>
                 <w:rStyle w:val="Hyperlink"/>
@@ -352,7 +433,9 @@
             </w:r>
             <w:r>
               <w:rPr>
-                <w:noProof/>
+                <w:rFonts w:eastAsiaTheme="minorEastAsia"/>
+                <w:noProof/>
+                <w:lang w:eastAsia="nl-NL"/>
               </w:rPr>
               <w:tab/>
             </w:r>
@@ -382,7 +465,7 @@
                 <w:noProof/>
                 <w:webHidden/>
               </w:rPr>
-              <w:instrText xml:space="preserve"> PAGEREF _Toc135138500 \h </w:instrText>
+              <w:instrText xml:space="preserve"> PAGEREF _Toc138163277 \h </w:instrText>
             </w:r>
             <w:r>
               <w:rPr>
@@ -403,6 +486,436 @@
                 <w:webHidden/>
               </w:rPr>
               <w:t>4</w:t>
+            </w:r>
+            <w:r>
+              <w:rPr>
+                <w:noProof/>
+                <w:webHidden/>
+              </w:rPr>
+              <w:fldChar w:fldCharType="end"/>
+            </w:r>
+          </w:hyperlink>
+        </w:p>
+        <w:p>
+          <w:pPr>
+            <w:pStyle w:val="Inhopg2"/>
+            <w:tabs>
+              <w:tab w:val="left" w:pos="880"/>
+              <w:tab w:val="right" w:leader="dot" w:pos="9062"/>
+            </w:tabs>
+            <w:rPr>
+              <w:rFonts w:eastAsiaTheme="minorEastAsia"/>
+              <w:noProof/>
+              <w:lang w:eastAsia="nl-NL"/>
+            </w:rPr>
+          </w:pPr>
+          <w:hyperlink w:anchor="_Toc138163278" w:history="1">
+            <w:r>
+              <w:rPr>
+                <w:rStyle w:val="Hyperlink"/>
+                <w:noProof/>
+              </w:rPr>
+              <w:t>2.3.</w:t>
+            </w:r>
+            <w:r>
+              <w:rPr>
+                <w:rFonts w:eastAsiaTheme="minorEastAsia"/>
+                <w:noProof/>
+                <w:lang w:eastAsia="nl-NL"/>
+              </w:rPr>
+              <w:tab/>
+            </w:r>
+            <w:r>
+              <w:rPr>
+                <w:rStyle w:val="Hyperlink"/>
+                <w:noProof/>
+              </w:rPr>
+              <w:t>Hoe werkt het merge sorteeralgoritme?</w:t>
+            </w:r>
+            <w:r>
+              <w:rPr>
+                <w:noProof/>
+                <w:webHidden/>
+              </w:rPr>
+              <w:tab/>
+            </w:r>
+            <w:r>
+              <w:rPr>
+                <w:noProof/>
+                <w:webHidden/>
+              </w:rPr>
+              <w:fldChar w:fldCharType="begin"/>
+            </w:r>
+            <w:r>
+              <w:rPr>
+                <w:noProof/>
+                <w:webHidden/>
+              </w:rPr>
+              <w:instrText xml:space="preserve"> PAGEREF _Toc138163278 \h </w:instrText>
+            </w:r>
+            <w:r>
+              <w:rPr>
+                <w:noProof/>
+                <w:webHidden/>
+              </w:rPr>
+            </w:r>
+            <w:r>
+              <w:rPr>
+                <w:noProof/>
+                <w:webHidden/>
+              </w:rPr>
+              <w:fldChar w:fldCharType="separate"/>
+            </w:r>
+            <w:r>
+              <w:rPr>
+                <w:noProof/>
+                <w:webHidden/>
+              </w:rPr>
+              <w:t>5</w:t>
+            </w:r>
+            <w:r>
+              <w:rPr>
+                <w:noProof/>
+                <w:webHidden/>
+              </w:rPr>
+              <w:fldChar w:fldCharType="end"/>
+            </w:r>
+          </w:hyperlink>
+        </w:p>
+        <w:p>
+          <w:pPr>
+            <w:pStyle w:val="Inhopg2"/>
+            <w:tabs>
+              <w:tab w:val="left" w:pos="880"/>
+              <w:tab w:val="right" w:leader="dot" w:pos="9062"/>
+            </w:tabs>
+            <w:rPr>
+              <w:rFonts w:eastAsiaTheme="minorEastAsia"/>
+              <w:noProof/>
+              <w:lang w:eastAsia="nl-NL"/>
+            </w:rPr>
+          </w:pPr>
+          <w:hyperlink w:anchor="_Toc138163279" w:history="1">
+            <w:r>
+              <w:rPr>
+                <w:rStyle w:val="Hyperlink"/>
+                <w:noProof/>
+              </w:rPr>
+              <w:t>2.4.</w:t>
+            </w:r>
+            <w:r>
+              <w:rPr>
+                <w:rFonts w:eastAsiaTheme="minorEastAsia"/>
+                <w:noProof/>
+                <w:lang w:eastAsia="nl-NL"/>
+              </w:rPr>
+              <w:tab/>
+            </w:r>
+            <w:r>
+              <w:rPr>
+                <w:rStyle w:val="Hyperlink"/>
+                <w:noProof/>
+              </w:rPr>
+              <w:t>Hoe werkt het selection sorteeralgoritme?</w:t>
+            </w:r>
+            <w:r>
+              <w:rPr>
+                <w:noProof/>
+                <w:webHidden/>
+              </w:rPr>
+              <w:tab/>
+            </w:r>
+            <w:r>
+              <w:rPr>
+                <w:noProof/>
+                <w:webHidden/>
+              </w:rPr>
+              <w:fldChar w:fldCharType="begin"/>
+            </w:r>
+            <w:r>
+              <w:rPr>
+                <w:noProof/>
+                <w:webHidden/>
+              </w:rPr>
+              <w:instrText xml:space="preserve"> PAGEREF _Toc138163279 \h </w:instrText>
+            </w:r>
+            <w:r>
+              <w:rPr>
+                <w:noProof/>
+                <w:webHidden/>
+              </w:rPr>
+            </w:r>
+            <w:r>
+              <w:rPr>
+                <w:noProof/>
+                <w:webHidden/>
+              </w:rPr>
+              <w:fldChar w:fldCharType="separate"/>
+            </w:r>
+            <w:r>
+              <w:rPr>
+                <w:noProof/>
+                <w:webHidden/>
+              </w:rPr>
+              <w:t>5</w:t>
+            </w:r>
+            <w:r>
+              <w:rPr>
+                <w:noProof/>
+                <w:webHidden/>
+              </w:rPr>
+              <w:fldChar w:fldCharType="end"/>
+            </w:r>
+          </w:hyperlink>
+        </w:p>
+        <w:p>
+          <w:pPr>
+            <w:pStyle w:val="Inhopg2"/>
+            <w:tabs>
+              <w:tab w:val="left" w:pos="880"/>
+              <w:tab w:val="right" w:leader="dot" w:pos="9062"/>
+            </w:tabs>
+            <w:rPr>
+              <w:rFonts w:eastAsiaTheme="minorEastAsia"/>
+              <w:noProof/>
+              <w:lang w:eastAsia="nl-NL"/>
+            </w:rPr>
+          </w:pPr>
+          <w:hyperlink w:anchor="_Toc138163280" w:history="1">
+            <w:r>
+              <w:rPr>
+                <w:rStyle w:val="Hyperlink"/>
+                <w:noProof/>
+              </w:rPr>
+              <w:t>2.5.</w:t>
+            </w:r>
+            <w:r>
+              <w:rPr>
+                <w:rFonts w:eastAsiaTheme="minorEastAsia"/>
+                <w:noProof/>
+                <w:lang w:eastAsia="nl-NL"/>
+              </w:rPr>
+              <w:tab/>
+            </w:r>
+            <w:r>
+              <w:rPr>
+                <w:rStyle w:val="Hyperlink"/>
+                <w:noProof/>
+              </w:rPr>
+              <w:t>Wat zijn de verschillen tussen de onderzochte sorteeralgoritmes, welke is het snelst?</w:t>
+            </w:r>
+            <w:r>
+              <w:rPr>
+                <w:noProof/>
+                <w:webHidden/>
+              </w:rPr>
+              <w:tab/>
+            </w:r>
+            <w:r>
+              <w:rPr>
+                <w:noProof/>
+                <w:webHidden/>
+              </w:rPr>
+              <w:fldChar w:fldCharType="begin"/>
+            </w:r>
+            <w:r>
+              <w:rPr>
+                <w:noProof/>
+                <w:webHidden/>
+              </w:rPr>
+              <w:instrText xml:space="preserve"> PAGEREF _Toc138163280 \h </w:instrText>
+            </w:r>
+            <w:r>
+              <w:rPr>
+                <w:noProof/>
+                <w:webHidden/>
+              </w:rPr>
+            </w:r>
+            <w:r>
+              <w:rPr>
+                <w:noProof/>
+                <w:webHidden/>
+              </w:rPr>
+              <w:fldChar w:fldCharType="separate"/>
+            </w:r>
+            <w:r>
+              <w:rPr>
+                <w:noProof/>
+                <w:webHidden/>
+              </w:rPr>
+              <w:t>6</w:t>
+            </w:r>
+            <w:r>
+              <w:rPr>
+                <w:noProof/>
+                <w:webHidden/>
+              </w:rPr>
+              <w:fldChar w:fldCharType="end"/>
+            </w:r>
+          </w:hyperlink>
+        </w:p>
+        <w:p>
+          <w:pPr>
+            <w:pStyle w:val="Inhopg3"/>
+            <w:tabs>
+              <w:tab w:val="left" w:pos="1320"/>
+              <w:tab w:val="right" w:leader="dot" w:pos="9062"/>
+            </w:tabs>
+            <w:rPr>
+              <w:rFonts w:eastAsiaTheme="minorEastAsia"/>
+              <w:noProof/>
+              <w:lang w:eastAsia="nl-NL"/>
+            </w:rPr>
+          </w:pPr>
+          <w:hyperlink w:anchor="_Toc138163281" w:history="1">
+            <w:r>
+              <w:rPr>
+                <w:rStyle w:val="Hyperlink"/>
+                <w:noProof/>
+              </w:rPr>
+              <w:t>2.5.1.</w:t>
+            </w:r>
+            <w:r>
+              <w:rPr>
+                <w:rFonts w:eastAsiaTheme="minorEastAsia"/>
+                <w:noProof/>
+                <w:lang w:eastAsia="nl-NL"/>
+              </w:rPr>
+              <w:tab/>
+            </w:r>
+            <w:r>
+              <w:rPr>
+                <w:rStyle w:val="Hyperlink"/>
+                <w:noProof/>
+              </w:rPr>
+              <w:t>Metingen</w:t>
+            </w:r>
+            <w:r>
+              <w:rPr>
+                <w:noProof/>
+                <w:webHidden/>
+              </w:rPr>
+              <w:tab/>
+            </w:r>
+            <w:r>
+              <w:rPr>
+                <w:noProof/>
+                <w:webHidden/>
+              </w:rPr>
+              <w:fldChar w:fldCharType="begin"/>
+            </w:r>
+            <w:r>
+              <w:rPr>
+                <w:noProof/>
+                <w:webHidden/>
+              </w:rPr>
+              <w:instrText xml:space="preserve"> PAGEREF _Toc138163281 \h </w:instrText>
+            </w:r>
+            <w:r>
+              <w:rPr>
+                <w:noProof/>
+                <w:webHidden/>
+              </w:rPr>
+            </w:r>
+            <w:r>
+              <w:rPr>
+                <w:noProof/>
+                <w:webHidden/>
+              </w:rPr>
+              <w:fldChar w:fldCharType="separate"/>
+            </w:r>
+            <w:r>
+              <w:rPr>
+                <w:noProof/>
+                <w:webHidden/>
+              </w:rPr>
+              <w:t>6</w:t>
+            </w:r>
+            <w:r>
+              <w:rPr>
+                <w:noProof/>
+                <w:webHidden/>
+              </w:rPr>
+              <w:fldChar w:fldCharType="end"/>
+            </w:r>
+          </w:hyperlink>
+        </w:p>
+        <w:p>
+          <w:pPr>
+            <w:pStyle w:val="Inhopg3"/>
+            <w:tabs>
+              <w:tab w:val="left" w:pos="1320"/>
+              <w:tab w:val="right" w:leader="dot" w:pos="9062"/>
+            </w:tabs>
+            <w:rPr>
+              <w:rFonts w:eastAsiaTheme="minorEastAsia"/>
+              <w:noProof/>
+              <w:lang w:eastAsia="nl-NL"/>
+            </w:rPr>
+          </w:pPr>
+          <w:hyperlink w:anchor="_Toc138163282" w:history="1">
+            <w:r>
+              <w:rPr>
+                <w:rStyle w:val="Hyperlink"/>
+                <w:noProof/>
+              </w:rPr>
+              <w:t>2.5.2.</w:t>
+            </w:r>
+            <w:r>
+              <w:rPr>
+                <w:rFonts w:eastAsiaTheme="minorEastAsia"/>
+                <w:noProof/>
+                <w:lang w:eastAsia="nl-NL"/>
+              </w:rPr>
+              <w:tab/>
+            </w:r>
+            <w:r>
+              <w:rPr>
+                <w:rStyle w:val="Hyperlink"/>
+                <w:noProof/>
+              </w:rPr>
+              <w:t>Conclusie</w:t>
+            </w:r>
+            <w:r>
+              <w:rPr>
+                <w:noProof/>
+                <w:webHidden/>
+              </w:rPr>
+              <w:tab/>
+            </w:r>
+            <w:r>
+              <w:rPr>
+                <w:noProof/>
+                <w:webHidden/>
+              </w:rPr>
+              <w:fldChar w:fldCharType="begin"/>
+            </w:r>
+            <w:r>
+              <w:rPr>
+                <w:noProof/>
+                <w:webHidden/>
+              </w:rPr>
+              <w:instrText xml:space="preserve"> PAGEREF _Toc138163282 \h </w:instrText>
+            </w:r>
+            <w:r>
+              <w:rPr>
+                <w:noProof/>
+                <w:webHidden/>
+              </w:rPr>
+            </w:r>
+            <w:r>
+              <w:rPr>
+                <w:noProof/>
+                <w:webHidden/>
+              </w:rPr>
+              <w:fldChar w:fldCharType="separate"/>
+            </w:r>
+            <w:r>
+              <w:rPr>
+                <w:noProof/>
+                <w:webHidden/>
+              </w:rPr>
+              <w:t>7</w:t>
             </w:r>
             <w:r>
               <w:rPr>
@@ -423,12 +936,10 @@
             <w:rPr>
               <w:rFonts w:eastAsiaTheme="minorEastAsia"/>
               <w:noProof/>
-              <w:kern w:val="0"/>
               <w:lang w:eastAsia="nl-NL"/>
-              <w14:ligatures w14:val="none"/>
             </w:rPr>
           </w:pPr>
-          <w:hyperlink w:anchor="_Toc135138501" w:history="1">
+          <w:hyperlink w:anchor="_Toc138163283" w:history="1">
             <w:r>
               <w:rPr>
                 <w:rStyle w:val="Hyperlink"/>
@@ -440,9 +951,7 @@
               <w:rPr>
                 <w:rFonts w:eastAsiaTheme="minorEastAsia"/>
                 <w:noProof/>
-                <w:kern w:val="0"/>
                 <w:lang w:eastAsia="nl-NL"/>
-                <w14:ligatures w14:val="none"/>
               </w:rPr>
               <w:tab/>
             </w:r>
@@ -472,7 +981,7 @@
                 <w:noProof/>
                 <w:webHidden/>
               </w:rPr>
-              <w:instrText xml:space="preserve"> PAGEREF _Toc135138501 \h </w:instrText>
+              <w:instrText xml:space="preserve"> PAGEREF _Toc138163283 \h </w:instrText>
             </w:r>
             <w:r>
               <w:rPr>
@@ -492,7 +1001,7 @@
                 <w:noProof/>
                 <w:webHidden/>
               </w:rPr>
-              <w:t>5</w:t>
+              <w:t>8</w:t>
             </w:r>
             <w:r>
               <w:rPr>
@@ -513,12 +1022,10 @@
             <w:rPr>
               <w:rFonts w:eastAsiaTheme="minorEastAsia"/>
               <w:noProof/>
-              <w:kern w:val="0"/>
               <w:lang w:eastAsia="nl-NL"/>
-              <w14:ligatures w14:val="none"/>
             </w:rPr>
           </w:pPr>
-          <w:hyperlink w:anchor="_Toc135138502" w:history="1">
+          <w:hyperlink w:anchor="_Toc138163284" w:history="1">
             <w:r>
               <w:rPr>
                 <w:rStyle w:val="Hyperlink"/>
@@ -530,9 +1037,7 @@
               <w:rPr>
                 <w:rFonts w:eastAsiaTheme="minorEastAsia"/>
                 <w:noProof/>
-                <w:kern w:val="0"/>
                 <w:lang w:eastAsia="nl-NL"/>
-                <w14:ligatures w14:val="none"/>
               </w:rPr>
               <w:tab/>
             </w:r>
@@ -541,6 +1046,264 @@
                 <w:rStyle w:val="Hyperlink"/>
                 <w:noProof/>
               </w:rPr>
+              <w:t>Reflectie  - Deel 2 &amp; 4</w:t>
+            </w:r>
+            <w:r>
+              <w:rPr>
+                <w:noProof/>
+                <w:webHidden/>
+              </w:rPr>
+              <w:tab/>
+            </w:r>
+            <w:r>
+              <w:rPr>
+                <w:noProof/>
+                <w:webHidden/>
+              </w:rPr>
+              <w:fldChar w:fldCharType="begin"/>
+            </w:r>
+            <w:r>
+              <w:rPr>
+                <w:noProof/>
+                <w:webHidden/>
+              </w:rPr>
+              <w:instrText xml:space="preserve"> PAGEREF _Toc138163284 \h </w:instrText>
+            </w:r>
+            <w:r>
+              <w:rPr>
+                <w:noProof/>
+                <w:webHidden/>
+              </w:rPr>
+            </w:r>
+            <w:r>
+              <w:rPr>
+                <w:noProof/>
+                <w:webHidden/>
+              </w:rPr>
+              <w:fldChar w:fldCharType="separate"/>
+            </w:r>
+            <w:r>
+              <w:rPr>
+                <w:noProof/>
+                <w:webHidden/>
+              </w:rPr>
+              <w:t>9</w:t>
+            </w:r>
+            <w:r>
+              <w:rPr>
+                <w:noProof/>
+                <w:webHidden/>
+              </w:rPr>
+              <w:fldChar w:fldCharType="end"/>
+            </w:r>
+          </w:hyperlink>
+        </w:p>
+        <w:p>
+          <w:pPr>
+            <w:pStyle w:val="Inhopg2"/>
+            <w:tabs>
+              <w:tab w:val="left" w:pos="880"/>
+              <w:tab w:val="right" w:leader="dot" w:pos="9062"/>
+            </w:tabs>
+            <w:rPr>
+              <w:rFonts w:eastAsiaTheme="minorEastAsia"/>
+              <w:noProof/>
+              <w:lang w:eastAsia="nl-NL"/>
+            </w:rPr>
+          </w:pPr>
+          <w:hyperlink w:anchor="_Toc138163285" w:history="1">
+            <w:r>
+              <w:rPr>
+                <w:rStyle w:val="Hyperlink"/>
+                <w:noProof/>
+              </w:rPr>
+              <w:t>4.1.</w:t>
+            </w:r>
+            <w:r>
+              <w:rPr>
+                <w:rFonts w:eastAsiaTheme="minorEastAsia"/>
+                <w:noProof/>
+                <w:lang w:eastAsia="nl-NL"/>
+              </w:rPr>
+              <w:tab/>
+            </w:r>
+            <w:r>
+              <w:rPr>
+                <w:rStyle w:val="Hyperlink"/>
+                <w:noProof/>
+              </w:rPr>
+              <w:t>Deel 2</w:t>
+            </w:r>
+            <w:r>
+              <w:rPr>
+                <w:noProof/>
+                <w:webHidden/>
+              </w:rPr>
+              <w:tab/>
+            </w:r>
+            <w:r>
+              <w:rPr>
+                <w:noProof/>
+                <w:webHidden/>
+              </w:rPr>
+              <w:fldChar w:fldCharType="begin"/>
+            </w:r>
+            <w:r>
+              <w:rPr>
+                <w:noProof/>
+                <w:webHidden/>
+              </w:rPr>
+              <w:instrText xml:space="preserve"> PAGEREF _Toc138163285 \h </w:instrText>
+            </w:r>
+            <w:r>
+              <w:rPr>
+                <w:noProof/>
+                <w:webHidden/>
+              </w:rPr>
+            </w:r>
+            <w:r>
+              <w:rPr>
+                <w:noProof/>
+                <w:webHidden/>
+              </w:rPr>
+              <w:fldChar w:fldCharType="separate"/>
+            </w:r>
+            <w:r>
+              <w:rPr>
+                <w:noProof/>
+                <w:webHidden/>
+              </w:rPr>
+              <w:t>9</w:t>
+            </w:r>
+            <w:r>
+              <w:rPr>
+                <w:noProof/>
+                <w:webHidden/>
+              </w:rPr>
+              <w:fldChar w:fldCharType="end"/>
+            </w:r>
+          </w:hyperlink>
+        </w:p>
+        <w:p>
+          <w:pPr>
+            <w:pStyle w:val="Inhopg2"/>
+            <w:tabs>
+              <w:tab w:val="left" w:pos="880"/>
+              <w:tab w:val="right" w:leader="dot" w:pos="9062"/>
+            </w:tabs>
+            <w:rPr>
+              <w:rFonts w:eastAsiaTheme="minorEastAsia"/>
+              <w:noProof/>
+              <w:lang w:eastAsia="nl-NL"/>
+            </w:rPr>
+          </w:pPr>
+          <w:hyperlink w:anchor="_Toc138163286" w:history="1">
+            <w:r>
+              <w:rPr>
+                <w:rStyle w:val="Hyperlink"/>
+                <w:noProof/>
+              </w:rPr>
+              <w:t>4.2.</w:t>
+            </w:r>
+            <w:r>
+              <w:rPr>
+                <w:rFonts w:eastAsiaTheme="minorEastAsia"/>
+                <w:noProof/>
+                <w:lang w:eastAsia="nl-NL"/>
+              </w:rPr>
+              <w:tab/>
+            </w:r>
+            <w:r>
+              <w:rPr>
+                <w:rStyle w:val="Hyperlink"/>
+                <w:noProof/>
+              </w:rPr>
+              <w:t>Deel 4</w:t>
+            </w:r>
+            <w:r>
+              <w:rPr>
+                <w:noProof/>
+                <w:webHidden/>
+              </w:rPr>
+              <w:tab/>
+            </w:r>
+            <w:r>
+              <w:rPr>
+                <w:noProof/>
+                <w:webHidden/>
+              </w:rPr>
+              <w:fldChar w:fldCharType="begin"/>
+            </w:r>
+            <w:r>
+              <w:rPr>
+                <w:noProof/>
+                <w:webHidden/>
+              </w:rPr>
+              <w:instrText xml:space="preserve"> PAGEREF _Toc138163286 \h </w:instrText>
+            </w:r>
+            <w:r>
+              <w:rPr>
+                <w:noProof/>
+                <w:webHidden/>
+              </w:rPr>
+            </w:r>
+            <w:r>
+              <w:rPr>
+                <w:noProof/>
+                <w:webHidden/>
+              </w:rPr>
+              <w:fldChar w:fldCharType="separate"/>
+            </w:r>
+            <w:r>
+              <w:rPr>
+                <w:noProof/>
+                <w:webHidden/>
+              </w:rPr>
+              <w:t>10</w:t>
+            </w:r>
+            <w:r>
+              <w:rPr>
+                <w:noProof/>
+                <w:webHidden/>
+              </w:rPr>
+              <w:fldChar w:fldCharType="end"/>
+            </w:r>
+          </w:hyperlink>
+        </w:p>
+        <w:p>
+          <w:pPr>
+            <w:pStyle w:val="Inhopg1"/>
+            <w:tabs>
+              <w:tab w:val="left" w:pos="440"/>
+              <w:tab w:val="right" w:leader="dot" w:pos="9062"/>
+            </w:tabs>
+            <w:rPr>
+              <w:rFonts w:eastAsiaTheme="minorEastAsia"/>
+              <w:noProof/>
+              <w:lang w:eastAsia="nl-NL"/>
+            </w:rPr>
+          </w:pPr>
+          <w:hyperlink w:anchor="_Toc138163287" w:history="1">
+            <w:r>
+              <w:rPr>
+                <w:rStyle w:val="Hyperlink"/>
+                <w:noProof/>
+              </w:rPr>
+              <w:t>5.</w:t>
+            </w:r>
+            <w:r>
+              <w:rPr>
+                <w:rFonts w:eastAsiaTheme="minorEastAsia"/>
+                <w:noProof/>
+                <w:lang w:eastAsia="nl-NL"/>
+              </w:rPr>
+              <w:tab/>
+            </w:r>
+            <w:r>
+              <w:rPr>
+                <w:rStyle w:val="Hyperlink"/>
+                <w:noProof/>
+              </w:rPr>
               <w:t>Bronvermelding</w:t>
             </w:r>
             <w:r>
@@ -562,7 +1325,7 @@
                 <w:noProof/>
                 <w:webHidden/>
               </w:rPr>
-              <w:instrText xml:space="preserve"> PAGEREF _Toc135138502 \h </w:instrText>
+              <w:instrText xml:space="preserve"> PAGEREF _Toc138163287 \h </w:instrText>
             </w:r>
             <w:r>
               <w:rPr>
@@ -582,7 +1345,7 @@
                 <w:noProof/>
                 <w:webHidden/>
               </w:rPr>
-              <w:t>6</w:t>
+              <w:t>11</w:t>
             </w:r>
             <w:r>
               <w:rPr>
@@ -617,7 +1380,7 @@
           <w:numId w:val="1"/>
         </w:numPr>
       </w:pPr>
-      <w:bookmarkStart w:id="0" w:name="_Toc135138497"/>
+      <w:bookmarkStart w:id="0" w:name="_Toc138163274"/>
       <w:r>
         <w:lastRenderedPageBreak/>
         <w:t>Aanleiding</w:t>
@@ -628,6 +1391,9 @@
     <w:p>
       <w:r>
         <w:t>Om beter te bergrijpen wat voor sorteer algoritmes er bestaan, maak ik verschillende opdrachten die hier betrekking tot hebben.</w:t>
+      </w:r>
+      <w:r>
+        <w:t xml:space="preserve"> Ik ga hierbij kijken naar drie verschillende sorteer algoritmes om hun verschillen goed in kaart te brengen. Door drie algoritmes te onderzoeken kan ik voor een specifieke context het juiste algoritme uitkiezen.</w:t>
       </w:r>
     </w:p>
     <w:p>
@@ -651,18 +1417,30 @@
           <w:numId w:val="1"/>
         </w:numPr>
       </w:pPr>
-      <w:bookmarkStart w:id="1" w:name="_Toc135138498"/>
+      <w:bookmarkStart w:id="1" w:name="_Toc138163275"/>
       <w:r>
         <w:lastRenderedPageBreak/>
         <w:t>Hoofdvraag</w:t>
       </w:r>
+      <w:r>
+        <w:t>: w</w:t>
+      </w:r>
+      <w:r>
+        <w:t>elke sorteer algoritmes zijn er en hoe</w:t>
+      </w:r>
+      <w:r>
+        <w:t xml:space="preserve"> kan</w:t>
+      </w:r>
+      <w:r>
+        <w:t xml:space="preserve"> je ze </w:t>
+      </w:r>
+      <w:r>
+        <w:t xml:space="preserve">het best </w:t>
+      </w:r>
+      <w:r>
+        <w:t>toepassen?</w:t>
+      </w:r>
       <w:bookmarkEnd w:id="1"/>
-      <w:r>
-        <w:t>: w</w:t>
-      </w:r>
-      <w:r>
-        <w:t>elke sorteer algoritmes zijn er en hoe zou je ze toepassen?</w:t>
-      </w:r>
     </w:p>
     <w:p/>
     <w:p>
@@ -673,7 +1451,7 @@
           <w:numId w:val="1"/>
         </w:numPr>
       </w:pPr>
-      <w:bookmarkStart w:id="2" w:name="_Toc135138499"/>
+      <w:bookmarkStart w:id="2" w:name="_Toc138163276"/>
       <w:r>
         <w:t>Welke sorteer algoritmes zijn er?</w:t>
       </w:r>
@@ -720,7 +1498,7 @@
                     <pic:cNvPicPr/>
                   </pic:nvPicPr>
                   <pic:blipFill>
-                    <a:blip r:embed="rId6"/>
+                    <a:blip r:embed="rId7"/>
                     <a:stretch>
                       <a:fillRect/>
                     </a:stretch>
@@ -763,7 +1541,7 @@
           <w:numId w:val="1"/>
         </w:numPr>
       </w:pPr>
-      <w:bookmarkStart w:id="3" w:name="_Toc135138500"/>
+      <w:bookmarkStart w:id="3" w:name="_Toc138163277"/>
       <w:r>
         <w:t xml:space="preserve">Hoe werkt het </w:t>
       </w:r>
@@ -841,6 +1619,7 @@
           <w:numId w:val="1"/>
         </w:numPr>
       </w:pPr>
+      <w:bookmarkStart w:id="4" w:name="_Toc138163278"/>
       <w:r>
         <w:t xml:space="preserve">Hoe werkt het </w:t>
       </w:r>
@@ -852,6 +1631,7 @@
       <w:r>
         <w:t xml:space="preserve"> sorteeralgoritme?</w:t>
       </w:r>
+      <w:bookmarkEnd w:id="4"/>
     </w:p>
     <w:p/>
     <w:p>
@@ -906,6 +1686,7 @@
           <w:numId w:val="1"/>
         </w:numPr>
       </w:pPr>
+      <w:bookmarkStart w:id="5" w:name="_Toc138163279"/>
       <w:r>
         <w:t xml:space="preserve">Hoe werkt het </w:t>
       </w:r>
@@ -917,6 +1698,7 @@
       <w:r>
         <w:t xml:space="preserve"> sorteeralgoritme?</w:t>
       </w:r>
+      <w:bookmarkEnd w:id="5"/>
     </w:p>
     <w:p/>
     <w:p>
@@ -973,10 +1755,12 @@
           <w:numId w:val="1"/>
         </w:numPr>
       </w:pPr>
+      <w:bookmarkStart w:id="6" w:name="_Toc138163280"/>
       <w:r>
         <w:lastRenderedPageBreak/>
         <w:t>Wat zijn de verschillen tussen de onderzochte sorteeralgoritmes, welke is het snelst?</w:t>
       </w:r>
+      <w:bookmarkEnd w:id="6"/>
     </w:p>
     <w:p/>
     <w:p>
@@ -989,7 +1773,13 @@
       </w:r>
       <w:proofErr w:type="spellEnd"/>
       <w:r>
-        <w:t xml:space="preserve"> te brengen heb ik verschillende metingen gedaan. In de tabel hieronder zie je de drie algoritmes die getest zijn op 10 testdata bestanden. Voor elk testbestand zijn het aantal swaps, </w:t>
+        <w:t xml:space="preserve"> te brengen heb ik verschillende metingen gedaan. In de tabel hieronder zie je de drie algoritmes die getest zijn op 10 </w:t>
+      </w:r>
+      <w:r>
+        <w:t xml:space="preserve">verschillende </w:t>
+      </w:r>
+      <w:r>
+        <w:t xml:space="preserve">testdata bestanden. Voor elk testbestand zijn het aantal swaps, </w:t>
       </w:r>
       <w:proofErr w:type="spellStart"/>
       <w:r>
@@ -1008,9 +1798,11 @@
           <w:numId w:val="1"/>
         </w:numPr>
       </w:pPr>
+      <w:bookmarkStart w:id="7" w:name="_Toc138163281"/>
       <w:r>
         <w:t>Metingen</w:t>
       </w:r>
+      <w:bookmarkEnd w:id="7"/>
     </w:p>
     <w:p/>
     <w:tbl>
@@ -1532,10 +2324,7 @@
           </w:tcPr>
           <w:p>
             <w:r>
-              <w:t xml:space="preserve">Swaps: </w:t>
-            </w:r>
-            <w:r>
-              <w:t>0</w:t>
+              <w:t>Swaps: 0</w:t>
             </w:r>
           </w:p>
           <w:p>
@@ -1656,10 +2445,7 @@
           </w:tcPr>
           <w:p>
             <w:r>
-              <w:t xml:space="preserve">Swaps: </w:t>
-            </w:r>
-            <w:r>
-              <w:t>0</w:t>
+              <w:t>Swaps: 0</w:t>
             </w:r>
           </w:p>
           <w:p>
@@ -1768,10 +2554,7 @@
           </w:tcPr>
           <w:p>
             <w:r>
-              <w:t>Testdata In1_</w:t>
-            </w:r>
-            <w:r>
-              <w:t>6</w:t>
+              <w:t>Testdata In1_6</w:t>
             </w:r>
           </w:p>
         </w:tc>
@@ -1782,10 +2565,7 @@
           </w:tcPr>
           <w:p>
             <w:r>
-              <w:t xml:space="preserve">Swaps: </w:t>
-            </w:r>
-            <w:r>
-              <w:t>0</w:t>
+              <w:t>Swaps: 0</w:t>
             </w:r>
           </w:p>
           <w:p>
@@ -2424,10 +3204,12 @@
           <w:numId w:val="1"/>
         </w:numPr>
       </w:pPr>
+      <w:bookmarkStart w:id="8" w:name="_Toc138163282"/>
       <w:r>
         <w:lastRenderedPageBreak/>
         <w:t>Conclusie</w:t>
       </w:r>
+      <w:bookmarkEnd w:id="8"/>
     </w:p>
     <w:p/>
     <w:p>
@@ -2494,6 +3276,1058 @@
       </w:r>
     </w:p>
     <w:p/>
+    <w:p/>
+    <w:p/>
+    <w:p/>
+    <w:p>
+      <w:r>
+        <w:rPr>
+          <w:i/>
+          <w:iCs/>
+        </w:rPr>
+        <w:br w:type="page"/>
+      </w:r>
+    </w:p>
+    <w:p>
+      <w:pPr>
+        <w:pStyle w:val="Kop1"/>
+        <w:numPr>
+          <w:ilvl w:val="0"/>
+          <w:numId w:val="1"/>
+        </w:numPr>
+      </w:pPr>
+      <w:bookmarkStart w:id="9" w:name="_Toc138163283"/>
+      <w:proofErr w:type="spellStart"/>
+      <w:r>
+        <w:lastRenderedPageBreak/>
+        <w:t>Conslusie</w:t>
+      </w:r>
+      <w:bookmarkEnd w:id="9"/>
+      <w:proofErr w:type="spellEnd"/>
+    </w:p>
+    <w:p>
+      <w:pPr>
+        <w:pStyle w:val="Normaalweb"/>
+        <w:ind w:left="360"/>
+        <w:rPr>
+          <w:rFonts w:asciiTheme="minorHAnsi" w:hAnsiTheme="minorHAnsi" w:cstheme="minorHAnsi"/>
+          <w:sz w:val="22"/>
+          <w:szCs w:val="22"/>
+        </w:rPr>
+      </w:pPr>
+      <w:r>
+        <w:rPr>
+          <w:rFonts w:asciiTheme="minorHAnsi" w:hAnsiTheme="minorHAnsi" w:cstheme="minorHAnsi"/>
+          <w:sz w:val="22"/>
+          <w:szCs w:val="22"/>
+        </w:rPr>
+        <w:t>Ik begon dit onderzoek met de vraag: Welke sorteeralgoritmes zijn er en hoe kan je zet het best toepassen? Ik heb in dit onderzoek</w:t>
+      </w:r>
+      <w:r>
+        <w:rPr>
+          <w:rFonts w:asciiTheme="minorHAnsi" w:hAnsiTheme="minorHAnsi" w:cstheme="minorHAnsi"/>
+          <w:sz w:val="22"/>
+          <w:szCs w:val="22"/>
+        </w:rPr>
+        <w:t xml:space="preserve"> drie algoritmes onderzocht: het </w:t>
+      </w:r>
+      <w:proofErr w:type="spellStart"/>
+      <w:r>
+        <w:rPr>
+          <w:rFonts w:asciiTheme="minorHAnsi" w:hAnsiTheme="minorHAnsi" w:cstheme="minorHAnsi"/>
+          <w:sz w:val="22"/>
+          <w:szCs w:val="22"/>
+        </w:rPr>
+        <w:t>bubble</w:t>
+      </w:r>
+      <w:proofErr w:type="spellEnd"/>
+      <w:r>
+        <w:rPr>
+          <w:rFonts w:asciiTheme="minorHAnsi" w:hAnsiTheme="minorHAnsi" w:cstheme="minorHAnsi"/>
+          <w:sz w:val="22"/>
+          <w:szCs w:val="22"/>
+        </w:rPr>
+        <w:t xml:space="preserve"> sorteeralgoritme, het </w:t>
+      </w:r>
+      <w:proofErr w:type="spellStart"/>
+      <w:r>
+        <w:rPr>
+          <w:rFonts w:asciiTheme="minorHAnsi" w:hAnsiTheme="minorHAnsi" w:cstheme="minorHAnsi"/>
+          <w:sz w:val="22"/>
+          <w:szCs w:val="22"/>
+        </w:rPr>
+        <w:t>merge</w:t>
+      </w:r>
+      <w:proofErr w:type="spellEnd"/>
+      <w:r>
+        <w:rPr>
+          <w:rFonts w:asciiTheme="minorHAnsi" w:hAnsiTheme="minorHAnsi" w:cstheme="minorHAnsi"/>
+          <w:sz w:val="22"/>
+          <w:szCs w:val="22"/>
+        </w:rPr>
+        <w:t xml:space="preserve"> sorteeralgoritme en het </w:t>
+      </w:r>
+      <w:proofErr w:type="spellStart"/>
+      <w:r>
+        <w:rPr>
+          <w:rFonts w:asciiTheme="minorHAnsi" w:hAnsiTheme="minorHAnsi" w:cstheme="minorHAnsi"/>
+          <w:sz w:val="22"/>
+          <w:szCs w:val="22"/>
+        </w:rPr>
+        <w:t>selection</w:t>
+      </w:r>
+      <w:proofErr w:type="spellEnd"/>
+      <w:r>
+        <w:rPr>
+          <w:rFonts w:asciiTheme="minorHAnsi" w:hAnsiTheme="minorHAnsi" w:cstheme="minorHAnsi"/>
+          <w:sz w:val="22"/>
+          <w:szCs w:val="22"/>
+        </w:rPr>
+        <w:t xml:space="preserve"> sorteeralgoritme.</w:t>
+      </w:r>
+    </w:p>
+    <w:p>
+      <w:pPr>
+        <w:pStyle w:val="Normaalweb"/>
+        <w:ind w:left="360"/>
+        <w:rPr>
+          <w:rFonts w:asciiTheme="minorHAnsi" w:hAnsiTheme="minorHAnsi" w:cstheme="minorHAnsi"/>
+          <w:sz w:val="22"/>
+          <w:szCs w:val="22"/>
+        </w:rPr>
+      </w:pPr>
+      <w:r>
+        <w:rPr>
+          <w:rFonts w:asciiTheme="minorHAnsi" w:hAnsiTheme="minorHAnsi" w:cstheme="minorHAnsi"/>
+          <w:sz w:val="22"/>
+          <w:szCs w:val="22"/>
+        </w:rPr>
+        <w:t xml:space="preserve">Het </w:t>
+      </w:r>
+      <w:proofErr w:type="spellStart"/>
+      <w:r>
+        <w:rPr>
+          <w:rFonts w:asciiTheme="minorHAnsi" w:hAnsiTheme="minorHAnsi" w:cstheme="minorHAnsi"/>
+          <w:sz w:val="22"/>
+          <w:szCs w:val="22"/>
+        </w:rPr>
+        <w:t>bubble</w:t>
+      </w:r>
+      <w:proofErr w:type="spellEnd"/>
+      <w:r>
+        <w:rPr>
+          <w:rFonts w:asciiTheme="minorHAnsi" w:hAnsiTheme="minorHAnsi" w:cstheme="minorHAnsi"/>
+          <w:sz w:val="22"/>
+          <w:szCs w:val="22"/>
+        </w:rPr>
+        <w:t xml:space="preserve"> sorteeralgoritme vergelijkt steeds aangrenzende elementen en wisselt ze indien nodig om de array in oplopende volgorde te sorteren. Dit algoritme is eenvoudig maar niet efficiënt voor grote datasets, vanwege zijn tijdscomplexiteit van O(N^2).</w:t>
+      </w:r>
+    </w:p>
+    <w:p>
+      <w:pPr>
+        <w:pStyle w:val="Normaalweb"/>
+        <w:ind w:left="360"/>
+        <w:rPr>
+          <w:rFonts w:asciiTheme="minorHAnsi" w:hAnsiTheme="minorHAnsi" w:cstheme="minorHAnsi"/>
+          <w:sz w:val="22"/>
+          <w:szCs w:val="22"/>
+        </w:rPr>
+      </w:pPr>
+      <w:r>
+        <w:rPr>
+          <w:rFonts w:asciiTheme="minorHAnsi" w:hAnsiTheme="minorHAnsi" w:cstheme="minorHAnsi"/>
+          <w:sz w:val="22"/>
+          <w:szCs w:val="22"/>
+        </w:rPr>
+        <w:t xml:space="preserve">Het </w:t>
+      </w:r>
+      <w:proofErr w:type="spellStart"/>
+      <w:r>
+        <w:rPr>
+          <w:rFonts w:asciiTheme="minorHAnsi" w:hAnsiTheme="minorHAnsi" w:cstheme="minorHAnsi"/>
+          <w:sz w:val="22"/>
+          <w:szCs w:val="22"/>
+        </w:rPr>
+        <w:t>merge</w:t>
+      </w:r>
+      <w:proofErr w:type="spellEnd"/>
+      <w:r>
+        <w:rPr>
+          <w:rFonts w:asciiTheme="minorHAnsi" w:hAnsiTheme="minorHAnsi" w:cstheme="minorHAnsi"/>
+          <w:sz w:val="22"/>
+          <w:szCs w:val="22"/>
+        </w:rPr>
+        <w:t xml:space="preserve"> sorteeralgoritme splitst de array op in kleinere arrays, sorteert deze afzonderlijk en voegt ze vervolgens samen om een gesorteerde array te verkrijgen. Dit algoritme is effectief voor het sorteren van grote hoeveelheden data en heeft een tijdscomplexiteit van O(n log n) in zijn meest slechte gevallen.</w:t>
+      </w:r>
+    </w:p>
+    <w:p>
+      <w:pPr>
+        <w:pStyle w:val="Normaalweb"/>
+        <w:ind w:left="360"/>
+        <w:rPr>
+          <w:rFonts w:asciiTheme="minorHAnsi" w:hAnsiTheme="minorHAnsi" w:cstheme="minorHAnsi"/>
+          <w:sz w:val="22"/>
+          <w:szCs w:val="22"/>
+        </w:rPr>
+      </w:pPr>
+      <w:r>
+        <w:rPr>
+          <w:rFonts w:asciiTheme="minorHAnsi" w:hAnsiTheme="minorHAnsi" w:cstheme="minorHAnsi"/>
+          <w:sz w:val="22"/>
+          <w:szCs w:val="22"/>
+        </w:rPr>
+        <w:t xml:space="preserve">Het </w:t>
+      </w:r>
+      <w:proofErr w:type="spellStart"/>
+      <w:r>
+        <w:rPr>
+          <w:rFonts w:asciiTheme="minorHAnsi" w:hAnsiTheme="minorHAnsi" w:cstheme="minorHAnsi"/>
+          <w:sz w:val="22"/>
+          <w:szCs w:val="22"/>
+        </w:rPr>
+        <w:t>selection</w:t>
+      </w:r>
+      <w:proofErr w:type="spellEnd"/>
+      <w:r>
+        <w:rPr>
+          <w:rFonts w:asciiTheme="minorHAnsi" w:hAnsiTheme="minorHAnsi" w:cstheme="minorHAnsi"/>
+          <w:sz w:val="22"/>
+          <w:szCs w:val="22"/>
+        </w:rPr>
+        <w:t xml:space="preserve"> sorteeralgoritme selecteert steeds het kleinste element in de array en plaatst het vooraan in het ongesorteerde deel van de array. Hoewel dit algoritme eenvoudig te implementeren is, heeft het ook een tijdscomplexiteit van O(N^2), vergelijkbaar met het </w:t>
+      </w:r>
+      <w:proofErr w:type="spellStart"/>
+      <w:r>
+        <w:rPr>
+          <w:rFonts w:asciiTheme="minorHAnsi" w:hAnsiTheme="minorHAnsi" w:cstheme="minorHAnsi"/>
+          <w:sz w:val="22"/>
+          <w:szCs w:val="22"/>
+        </w:rPr>
+        <w:t>bubble</w:t>
+      </w:r>
+      <w:proofErr w:type="spellEnd"/>
+      <w:r>
+        <w:rPr>
+          <w:rFonts w:asciiTheme="minorHAnsi" w:hAnsiTheme="minorHAnsi" w:cstheme="minorHAnsi"/>
+          <w:sz w:val="22"/>
+          <w:szCs w:val="22"/>
+        </w:rPr>
+        <w:t xml:space="preserve"> sorteeralgoritme.</w:t>
+      </w:r>
+    </w:p>
+    <w:p>
+      <w:pPr>
+        <w:pStyle w:val="Normaalweb"/>
+        <w:ind w:left="360"/>
+        <w:rPr>
+          <w:rFonts w:asciiTheme="minorHAnsi" w:hAnsiTheme="minorHAnsi" w:cstheme="minorHAnsi"/>
+          <w:sz w:val="22"/>
+          <w:szCs w:val="22"/>
+        </w:rPr>
+      </w:pPr>
+      <w:r>
+        <w:rPr>
+          <w:rFonts w:asciiTheme="minorHAnsi" w:hAnsiTheme="minorHAnsi" w:cstheme="minorHAnsi"/>
+          <w:sz w:val="22"/>
+          <w:szCs w:val="22"/>
+        </w:rPr>
+        <w:t xml:space="preserve">Uit de metingen blijkt dat het </w:t>
+      </w:r>
+      <w:proofErr w:type="spellStart"/>
+      <w:r>
+        <w:rPr>
+          <w:rFonts w:asciiTheme="minorHAnsi" w:hAnsiTheme="minorHAnsi" w:cstheme="minorHAnsi"/>
+          <w:sz w:val="22"/>
+          <w:szCs w:val="22"/>
+        </w:rPr>
+        <w:t>merge</w:t>
+      </w:r>
+      <w:proofErr w:type="spellEnd"/>
+      <w:r>
+        <w:rPr>
+          <w:rFonts w:asciiTheme="minorHAnsi" w:hAnsiTheme="minorHAnsi" w:cstheme="minorHAnsi"/>
+          <w:sz w:val="22"/>
+          <w:szCs w:val="22"/>
+        </w:rPr>
+        <w:t xml:space="preserve"> sorteeralgoritme over het algemeen het meest geschikt is voor grote datasets, omdat het minder swaps en </w:t>
+      </w:r>
+      <w:proofErr w:type="spellStart"/>
+      <w:r>
+        <w:rPr>
+          <w:rFonts w:asciiTheme="minorHAnsi" w:hAnsiTheme="minorHAnsi" w:cstheme="minorHAnsi"/>
+          <w:sz w:val="22"/>
+          <w:szCs w:val="22"/>
+        </w:rPr>
+        <w:t>comparisons</w:t>
+      </w:r>
+      <w:proofErr w:type="spellEnd"/>
+      <w:r>
+        <w:rPr>
+          <w:rFonts w:asciiTheme="minorHAnsi" w:hAnsiTheme="minorHAnsi" w:cstheme="minorHAnsi"/>
+          <w:sz w:val="22"/>
+          <w:szCs w:val="22"/>
+        </w:rPr>
+        <w:t xml:space="preserve"> vereist. Voor kleinere datasets kunnen de </w:t>
+      </w:r>
+      <w:proofErr w:type="spellStart"/>
+      <w:r>
+        <w:rPr>
+          <w:rFonts w:asciiTheme="minorHAnsi" w:hAnsiTheme="minorHAnsi" w:cstheme="minorHAnsi"/>
+          <w:sz w:val="22"/>
+          <w:szCs w:val="22"/>
+        </w:rPr>
+        <w:t>bubble</w:t>
+      </w:r>
+      <w:proofErr w:type="spellEnd"/>
+      <w:r>
+        <w:rPr>
+          <w:rFonts w:asciiTheme="minorHAnsi" w:hAnsiTheme="minorHAnsi" w:cstheme="minorHAnsi"/>
+          <w:sz w:val="22"/>
+          <w:szCs w:val="22"/>
+        </w:rPr>
+        <w:t xml:space="preserve"> en </w:t>
+      </w:r>
+      <w:proofErr w:type="spellStart"/>
+      <w:r>
+        <w:rPr>
+          <w:rFonts w:asciiTheme="minorHAnsi" w:hAnsiTheme="minorHAnsi" w:cstheme="minorHAnsi"/>
+          <w:sz w:val="22"/>
+          <w:szCs w:val="22"/>
+        </w:rPr>
+        <w:t>selection</w:t>
+      </w:r>
+      <w:proofErr w:type="spellEnd"/>
+      <w:r>
+        <w:rPr>
+          <w:rFonts w:asciiTheme="minorHAnsi" w:hAnsiTheme="minorHAnsi" w:cstheme="minorHAnsi"/>
+          <w:sz w:val="22"/>
+          <w:szCs w:val="22"/>
+        </w:rPr>
+        <w:t xml:space="preserve"> </w:t>
+      </w:r>
+      <w:proofErr w:type="spellStart"/>
+      <w:r>
+        <w:rPr>
+          <w:rFonts w:asciiTheme="minorHAnsi" w:hAnsiTheme="minorHAnsi" w:cstheme="minorHAnsi"/>
+          <w:sz w:val="22"/>
+          <w:szCs w:val="22"/>
+        </w:rPr>
+        <w:t>sorts</w:t>
+      </w:r>
+      <w:proofErr w:type="spellEnd"/>
+      <w:r>
+        <w:rPr>
+          <w:rFonts w:asciiTheme="minorHAnsi" w:hAnsiTheme="minorHAnsi" w:cstheme="minorHAnsi"/>
+          <w:sz w:val="22"/>
+          <w:szCs w:val="22"/>
+        </w:rPr>
+        <w:t xml:space="preserve"> echter efficiënter zijn in bepaalde gevallen.</w:t>
+      </w:r>
+    </w:p>
+    <w:p>
+      <w:pPr>
+        <w:pStyle w:val="Normaalweb"/>
+        <w:ind w:left="360"/>
+        <w:rPr>
+          <w:rFonts w:asciiTheme="minorHAnsi" w:hAnsiTheme="minorHAnsi" w:cstheme="minorHAnsi"/>
+          <w:sz w:val="22"/>
+          <w:szCs w:val="22"/>
+        </w:rPr>
+      </w:pPr>
+      <w:r>
+        <w:rPr>
+          <w:rFonts w:asciiTheme="minorHAnsi" w:hAnsiTheme="minorHAnsi" w:cstheme="minorHAnsi"/>
+          <w:sz w:val="22"/>
+          <w:szCs w:val="22"/>
+        </w:rPr>
+        <w:t>Het is belangrijk op te merken dat de daadwerkelijke uitvoeringstijd van de algoritmes ook afhankelijk is van andere factoren, zoals de specificaties van de computer. Daarom kan de gemeten tijd niet als een nauwkeurige indicator worden beschouwd om het meest efficiënte algoritme te bepalen.</w:t>
+      </w:r>
+    </w:p>
+    <w:p>
+      <w:pPr>
+        <w:pStyle w:val="Normaalweb"/>
+        <w:ind w:left="360"/>
+        <w:rPr>
+          <w:rFonts w:asciiTheme="minorHAnsi" w:hAnsiTheme="minorHAnsi" w:cstheme="minorHAnsi"/>
+          <w:sz w:val="22"/>
+          <w:szCs w:val="22"/>
+        </w:rPr>
+      </w:pPr>
+      <w:r>
+        <w:rPr>
+          <w:rFonts w:asciiTheme="minorHAnsi" w:hAnsiTheme="minorHAnsi" w:cstheme="minorHAnsi"/>
+          <w:sz w:val="22"/>
+          <w:szCs w:val="22"/>
+        </w:rPr>
+        <w:t>Kortom,</w:t>
+      </w:r>
+      <w:r>
+        <w:rPr>
+          <w:rFonts w:asciiTheme="minorHAnsi" w:hAnsiTheme="minorHAnsi" w:cstheme="minorHAnsi"/>
+          <w:sz w:val="22"/>
+          <w:szCs w:val="22"/>
+        </w:rPr>
+        <w:t xml:space="preserve"> bieden </w:t>
+      </w:r>
+      <w:r>
+        <w:rPr>
+          <w:rFonts w:asciiTheme="minorHAnsi" w:hAnsiTheme="minorHAnsi" w:cstheme="minorHAnsi"/>
+          <w:sz w:val="22"/>
+          <w:szCs w:val="22"/>
+        </w:rPr>
+        <w:t xml:space="preserve">de </w:t>
+      </w:r>
+      <w:r>
+        <w:rPr>
+          <w:rFonts w:asciiTheme="minorHAnsi" w:hAnsiTheme="minorHAnsi" w:cstheme="minorHAnsi"/>
+          <w:sz w:val="22"/>
+          <w:szCs w:val="22"/>
+        </w:rPr>
+        <w:t>verschillende sorteeralgoritmes verschillende voordelen en nadelen, en hun toepassing hangt af van de specifieke context en de grootte van de dataset die gesorteerd moet worden. Het is essentieel om de eigenschappen en complexiteit van elk algoritme te begrijpen om een weloverwogen keuze te maken bij het selecteren van het meest geschikte sorteeralgoritme.</w:t>
+      </w:r>
+    </w:p>
+    <w:p>
+      <w:pPr>
+        <w:rPr>
+          <w:rFonts w:eastAsia="Times New Roman" w:cstheme="minorHAnsi"/>
+          <w:kern w:val="0"/>
+          <w:lang w:eastAsia="nl-NL"/>
+          <w14:ligatures w14:val="none"/>
+        </w:rPr>
+      </w:pPr>
+      <w:r>
+        <w:rPr>
+          <w:rFonts w:cstheme="minorHAnsi"/>
+        </w:rPr>
+        <w:br w:type="page"/>
+      </w:r>
+    </w:p>
+    <w:p>
+      <w:pPr>
+        <w:pStyle w:val="Kop1"/>
+        <w:numPr>
+          <w:ilvl w:val="0"/>
+          <w:numId w:val="1"/>
+        </w:numPr>
+      </w:pPr>
+      <w:bookmarkStart w:id="10" w:name="_Toc138163284"/>
+      <w:r>
+        <w:lastRenderedPageBreak/>
+        <w:t>Reflectie</w:t>
+      </w:r>
+      <w:r>
+        <w:t xml:space="preserve">  - Deel 2 &amp; 4</w:t>
+      </w:r>
+      <w:bookmarkEnd w:id="10"/>
+    </w:p>
+    <w:p/>
+    <w:p>
+      <w:pPr>
+        <w:pStyle w:val="Kop2"/>
+        <w:numPr>
+          <w:ilvl w:val="1"/>
+          <w:numId w:val="1"/>
+        </w:numPr>
+        <w:rPr>
+          <w:sz w:val="32"/>
+          <w:szCs w:val="32"/>
+        </w:rPr>
+      </w:pPr>
+      <w:bookmarkStart w:id="11" w:name="_Toc138163285"/>
+      <w:r>
+        <w:t>Deel 2</w:t>
+      </w:r>
+      <w:bookmarkEnd w:id="11"/>
+    </w:p>
+    <w:p>
+      <w:pPr>
+        <w:pStyle w:val="Normaalweb"/>
+        <w:ind w:left="360"/>
+        <w:rPr>
+          <w:rFonts w:asciiTheme="minorHAnsi" w:hAnsiTheme="minorHAnsi" w:cstheme="minorHAnsi"/>
+          <w:sz w:val="22"/>
+          <w:szCs w:val="22"/>
+        </w:rPr>
+      </w:pPr>
+      <w:r>
+        <w:rPr>
+          <w:rFonts w:asciiTheme="minorHAnsi" w:hAnsiTheme="minorHAnsi" w:cstheme="minorHAnsi"/>
+          <w:sz w:val="22"/>
+          <w:szCs w:val="22"/>
+        </w:rPr>
+        <w:t>In algoritme part 2 heb</w:t>
+      </w:r>
+      <w:r>
+        <w:rPr>
+          <w:rFonts w:asciiTheme="minorHAnsi" w:hAnsiTheme="minorHAnsi" w:cstheme="minorHAnsi"/>
+          <w:sz w:val="22"/>
+          <w:szCs w:val="22"/>
+        </w:rPr>
+        <w:t xml:space="preserve"> ik een Memory Manager </w:t>
+      </w:r>
+      <w:proofErr w:type="spellStart"/>
+      <w:r>
+        <w:rPr>
+          <w:rFonts w:asciiTheme="minorHAnsi" w:hAnsiTheme="minorHAnsi" w:cstheme="minorHAnsi"/>
+          <w:sz w:val="22"/>
+          <w:szCs w:val="22"/>
+        </w:rPr>
+        <w:t>geimplementeerd</w:t>
+      </w:r>
+      <w:proofErr w:type="spellEnd"/>
+      <w:r>
+        <w:rPr>
+          <w:rFonts w:asciiTheme="minorHAnsi" w:hAnsiTheme="minorHAnsi" w:cstheme="minorHAnsi"/>
+          <w:sz w:val="22"/>
+          <w:szCs w:val="22"/>
+        </w:rPr>
+        <w:t xml:space="preserve"> met behulp van </w:t>
+      </w:r>
+      <w:proofErr w:type="spellStart"/>
+      <w:r>
+        <w:rPr>
+          <w:rFonts w:asciiTheme="minorHAnsi" w:hAnsiTheme="minorHAnsi" w:cstheme="minorHAnsi"/>
+          <w:sz w:val="22"/>
+          <w:szCs w:val="22"/>
+        </w:rPr>
+        <w:t>linked</w:t>
+      </w:r>
+      <w:proofErr w:type="spellEnd"/>
+      <w:r>
+        <w:rPr>
+          <w:rFonts w:asciiTheme="minorHAnsi" w:hAnsiTheme="minorHAnsi" w:cstheme="minorHAnsi"/>
+          <w:sz w:val="22"/>
+          <w:szCs w:val="22"/>
+        </w:rPr>
+        <w:t xml:space="preserve"> </w:t>
+      </w:r>
+      <w:proofErr w:type="spellStart"/>
+      <w:r>
+        <w:rPr>
+          <w:rFonts w:asciiTheme="minorHAnsi" w:hAnsiTheme="minorHAnsi" w:cstheme="minorHAnsi"/>
+          <w:sz w:val="22"/>
+          <w:szCs w:val="22"/>
+        </w:rPr>
+        <w:t>lists</w:t>
+      </w:r>
+      <w:proofErr w:type="spellEnd"/>
+      <w:r>
+        <w:rPr>
+          <w:rFonts w:asciiTheme="minorHAnsi" w:hAnsiTheme="minorHAnsi" w:cstheme="minorHAnsi"/>
+          <w:sz w:val="22"/>
+          <w:szCs w:val="22"/>
+        </w:rPr>
+        <w:t xml:space="preserve"> Tijdens het uitvoeren van deze opdracht heb ik veel geleerd over </w:t>
+      </w:r>
+      <w:proofErr w:type="spellStart"/>
+      <w:r>
+        <w:rPr>
+          <w:rFonts w:asciiTheme="minorHAnsi" w:hAnsiTheme="minorHAnsi" w:cstheme="minorHAnsi"/>
+          <w:sz w:val="22"/>
+          <w:szCs w:val="22"/>
+        </w:rPr>
+        <w:t>linked</w:t>
+      </w:r>
+      <w:proofErr w:type="spellEnd"/>
+      <w:r>
+        <w:rPr>
+          <w:rFonts w:asciiTheme="minorHAnsi" w:hAnsiTheme="minorHAnsi" w:cstheme="minorHAnsi"/>
+          <w:sz w:val="22"/>
+          <w:szCs w:val="22"/>
+        </w:rPr>
+        <w:t xml:space="preserve"> </w:t>
+      </w:r>
+      <w:proofErr w:type="spellStart"/>
+      <w:r>
+        <w:rPr>
+          <w:rFonts w:asciiTheme="minorHAnsi" w:hAnsiTheme="minorHAnsi" w:cstheme="minorHAnsi"/>
+          <w:sz w:val="22"/>
+          <w:szCs w:val="22"/>
+        </w:rPr>
+        <w:t>lists</w:t>
+      </w:r>
+      <w:proofErr w:type="spellEnd"/>
+      <w:r>
+        <w:rPr>
+          <w:rFonts w:asciiTheme="minorHAnsi" w:hAnsiTheme="minorHAnsi" w:cstheme="minorHAnsi"/>
+          <w:sz w:val="22"/>
+          <w:szCs w:val="22"/>
+        </w:rPr>
+        <w:t xml:space="preserve"> en hun toepassingen. Ik kreeg een beter begrip van hoe </w:t>
+      </w:r>
+      <w:proofErr w:type="spellStart"/>
+      <w:r>
+        <w:rPr>
+          <w:rFonts w:asciiTheme="minorHAnsi" w:hAnsiTheme="minorHAnsi" w:cstheme="minorHAnsi"/>
+          <w:sz w:val="22"/>
+          <w:szCs w:val="22"/>
+        </w:rPr>
+        <w:t>linked</w:t>
+      </w:r>
+      <w:proofErr w:type="spellEnd"/>
+      <w:r>
+        <w:rPr>
+          <w:rFonts w:asciiTheme="minorHAnsi" w:hAnsiTheme="minorHAnsi" w:cstheme="minorHAnsi"/>
+          <w:sz w:val="22"/>
+          <w:szCs w:val="22"/>
+        </w:rPr>
+        <w:t xml:space="preserve"> </w:t>
+      </w:r>
+      <w:proofErr w:type="spellStart"/>
+      <w:r>
+        <w:rPr>
+          <w:rFonts w:asciiTheme="minorHAnsi" w:hAnsiTheme="minorHAnsi" w:cstheme="minorHAnsi"/>
+          <w:sz w:val="22"/>
+          <w:szCs w:val="22"/>
+        </w:rPr>
+        <w:t>lists</w:t>
+      </w:r>
+      <w:proofErr w:type="spellEnd"/>
+      <w:r>
+        <w:rPr>
+          <w:rFonts w:asciiTheme="minorHAnsi" w:hAnsiTheme="minorHAnsi" w:cstheme="minorHAnsi"/>
+          <w:sz w:val="22"/>
+          <w:szCs w:val="22"/>
+        </w:rPr>
+        <w:t xml:space="preserve"> werken en hoe ik ze kan gebruiken om dynamisch geheugenbeheer mogelijk te maken.</w:t>
+      </w:r>
+    </w:p>
+    <w:p>
+      <w:pPr>
+        <w:pStyle w:val="Normaalweb"/>
+        <w:ind w:left="360"/>
+        <w:rPr>
+          <w:rFonts w:asciiTheme="minorHAnsi" w:hAnsiTheme="minorHAnsi" w:cstheme="minorHAnsi"/>
+          <w:sz w:val="22"/>
+          <w:szCs w:val="22"/>
+        </w:rPr>
+      </w:pPr>
+      <w:r>
+        <w:rPr>
+          <w:rFonts w:asciiTheme="minorHAnsi" w:hAnsiTheme="minorHAnsi" w:cstheme="minorHAnsi"/>
+          <w:sz w:val="22"/>
+          <w:szCs w:val="22"/>
+        </w:rPr>
+        <w:t xml:space="preserve">Het eerste deel van de opdracht </w:t>
+      </w:r>
+      <w:r>
+        <w:rPr>
+          <w:rFonts w:asciiTheme="minorHAnsi" w:hAnsiTheme="minorHAnsi" w:cstheme="minorHAnsi"/>
+          <w:sz w:val="22"/>
+          <w:szCs w:val="22"/>
+        </w:rPr>
+        <w:t>ging over</w:t>
+      </w:r>
+      <w:r>
+        <w:rPr>
+          <w:rFonts w:asciiTheme="minorHAnsi" w:hAnsiTheme="minorHAnsi" w:cstheme="minorHAnsi"/>
+          <w:sz w:val="22"/>
+          <w:szCs w:val="22"/>
+        </w:rPr>
+        <w:t xml:space="preserve"> het implementeren van een </w:t>
+      </w:r>
+      <w:proofErr w:type="spellStart"/>
+      <w:r>
+        <w:rPr>
+          <w:rFonts w:asciiTheme="minorHAnsi" w:hAnsiTheme="minorHAnsi" w:cstheme="minorHAnsi"/>
+          <w:sz w:val="22"/>
+          <w:szCs w:val="22"/>
+        </w:rPr>
+        <w:t>proof</w:t>
+      </w:r>
+      <w:proofErr w:type="spellEnd"/>
+      <w:r>
+        <w:rPr>
+          <w:rFonts w:asciiTheme="minorHAnsi" w:hAnsiTheme="minorHAnsi" w:cstheme="minorHAnsi"/>
+          <w:sz w:val="22"/>
+          <w:szCs w:val="22"/>
+        </w:rPr>
+        <w:t xml:space="preserve"> of concept van een </w:t>
+      </w:r>
+      <w:proofErr w:type="spellStart"/>
+      <w:r>
+        <w:rPr>
+          <w:rFonts w:asciiTheme="minorHAnsi" w:hAnsiTheme="minorHAnsi" w:cstheme="minorHAnsi"/>
+          <w:sz w:val="22"/>
+          <w:szCs w:val="22"/>
+        </w:rPr>
+        <w:t>linked</w:t>
+      </w:r>
+      <w:proofErr w:type="spellEnd"/>
+      <w:r>
+        <w:rPr>
+          <w:rFonts w:asciiTheme="minorHAnsi" w:hAnsiTheme="minorHAnsi" w:cstheme="minorHAnsi"/>
+          <w:sz w:val="22"/>
+          <w:szCs w:val="22"/>
+        </w:rPr>
+        <w:t xml:space="preserve"> list. Ik moest de functionaliteit van het toevoegen en verwijderen van elementen in de </w:t>
+      </w:r>
+      <w:proofErr w:type="spellStart"/>
+      <w:r>
+        <w:rPr>
+          <w:rFonts w:asciiTheme="minorHAnsi" w:hAnsiTheme="minorHAnsi" w:cstheme="minorHAnsi"/>
+          <w:sz w:val="22"/>
+          <w:szCs w:val="22"/>
+        </w:rPr>
+        <w:t>linked</w:t>
+      </w:r>
+      <w:proofErr w:type="spellEnd"/>
+      <w:r>
+        <w:rPr>
+          <w:rFonts w:asciiTheme="minorHAnsi" w:hAnsiTheme="minorHAnsi" w:cstheme="minorHAnsi"/>
+          <w:sz w:val="22"/>
+          <w:szCs w:val="22"/>
+        </w:rPr>
+        <w:t xml:space="preserve"> list implementeren. Dit hielp me </w:t>
+      </w:r>
+      <w:r>
+        <w:rPr>
+          <w:rFonts w:asciiTheme="minorHAnsi" w:hAnsiTheme="minorHAnsi" w:cstheme="minorHAnsi"/>
+          <w:sz w:val="22"/>
+          <w:szCs w:val="22"/>
+        </w:rPr>
+        <w:t>met het leren van de</w:t>
+      </w:r>
+      <w:r>
+        <w:rPr>
+          <w:rFonts w:asciiTheme="minorHAnsi" w:hAnsiTheme="minorHAnsi" w:cstheme="minorHAnsi"/>
+          <w:sz w:val="22"/>
+          <w:szCs w:val="22"/>
+        </w:rPr>
+        <w:t xml:space="preserve"> </w:t>
+      </w:r>
+      <w:r>
+        <w:rPr>
+          <w:rFonts w:asciiTheme="minorHAnsi" w:hAnsiTheme="minorHAnsi" w:cstheme="minorHAnsi"/>
+          <w:sz w:val="22"/>
+          <w:szCs w:val="22"/>
+        </w:rPr>
+        <w:t xml:space="preserve">basic principes van het werken met </w:t>
+      </w:r>
+      <w:proofErr w:type="spellStart"/>
+      <w:r>
+        <w:rPr>
+          <w:rFonts w:asciiTheme="minorHAnsi" w:hAnsiTheme="minorHAnsi" w:cstheme="minorHAnsi"/>
+          <w:sz w:val="22"/>
+          <w:szCs w:val="22"/>
+        </w:rPr>
+        <w:t>linked</w:t>
+      </w:r>
+      <w:proofErr w:type="spellEnd"/>
+      <w:r>
+        <w:rPr>
+          <w:rFonts w:asciiTheme="minorHAnsi" w:hAnsiTheme="minorHAnsi" w:cstheme="minorHAnsi"/>
+          <w:sz w:val="22"/>
+          <w:szCs w:val="22"/>
+        </w:rPr>
+        <w:t xml:space="preserve"> </w:t>
+      </w:r>
+      <w:proofErr w:type="spellStart"/>
+      <w:r>
+        <w:rPr>
+          <w:rFonts w:asciiTheme="minorHAnsi" w:hAnsiTheme="minorHAnsi" w:cstheme="minorHAnsi"/>
+          <w:sz w:val="22"/>
+          <w:szCs w:val="22"/>
+        </w:rPr>
+        <w:t>lists</w:t>
+      </w:r>
+      <w:proofErr w:type="spellEnd"/>
+      <w:r>
+        <w:rPr>
+          <w:rFonts w:asciiTheme="minorHAnsi" w:hAnsiTheme="minorHAnsi" w:cstheme="minorHAnsi"/>
+          <w:sz w:val="22"/>
+          <w:szCs w:val="22"/>
+        </w:rPr>
+        <w:t>.</w:t>
+      </w:r>
+    </w:p>
+    <w:p>
+      <w:pPr>
+        <w:pStyle w:val="Normaalweb"/>
+        <w:ind w:left="360"/>
+        <w:rPr>
+          <w:rFonts w:asciiTheme="minorHAnsi" w:hAnsiTheme="minorHAnsi" w:cstheme="minorHAnsi"/>
+          <w:sz w:val="22"/>
+          <w:szCs w:val="22"/>
+        </w:rPr>
+      </w:pPr>
+      <w:r>
+        <w:rPr>
+          <w:rFonts w:asciiTheme="minorHAnsi" w:hAnsiTheme="minorHAnsi" w:cstheme="minorHAnsi"/>
+          <w:sz w:val="22"/>
+          <w:szCs w:val="22"/>
+        </w:rPr>
+        <w:t xml:space="preserve">Vervolgens moest ik de </w:t>
+      </w:r>
+      <w:proofErr w:type="spellStart"/>
+      <w:r>
+        <w:rPr>
+          <w:rFonts w:asciiTheme="minorHAnsi" w:hAnsiTheme="minorHAnsi" w:cstheme="minorHAnsi"/>
+          <w:sz w:val="22"/>
+          <w:szCs w:val="22"/>
+        </w:rPr>
+        <w:t>linked</w:t>
+      </w:r>
+      <w:proofErr w:type="spellEnd"/>
+      <w:r>
+        <w:rPr>
+          <w:rFonts w:asciiTheme="minorHAnsi" w:hAnsiTheme="minorHAnsi" w:cstheme="minorHAnsi"/>
+          <w:sz w:val="22"/>
+          <w:szCs w:val="22"/>
+        </w:rPr>
+        <w:t xml:space="preserve"> list module verbeteren om deze </w:t>
+      </w:r>
+      <w:r>
+        <w:rPr>
+          <w:rFonts w:asciiTheme="minorHAnsi" w:hAnsiTheme="minorHAnsi" w:cstheme="minorHAnsi"/>
+          <w:sz w:val="22"/>
+          <w:szCs w:val="22"/>
+        </w:rPr>
+        <w:t>algemeen</w:t>
+      </w:r>
+      <w:r>
+        <w:rPr>
+          <w:rFonts w:asciiTheme="minorHAnsi" w:hAnsiTheme="minorHAnsi" w:cstheme="minorHAnsi"/>
+          <w:sz w:val="22"/>
+          <w:szCs w:val="22"/>
+        </w:rPr>
+        <w:t xml:space="preserve"> te maken, zodat deze meerdere lijsten kan ondersteunen. Dit vereiste het ontwerpen van een goed gestructureerde module, waarbij de </w:t>
+      </w:r>
+      <w:proofErr w:type="spellStart"/>
+      <w:r>
+        <w:rPr>
+          <w:rFonts w:asciiTheme="minorHAnsi" w:hAnsiTheme="minorHAnsi" w:cstheme="minorHAnsi"/>
+          <w:sz w:val="22"/>
+          <w:szCs w:val="22"/>
+        </w:rPr>
+        <w:t>linked</w:t>
+      </w:r>
+      <w:proofErr w:type="spellEnd"/>
+      <w:r>
+        <w:rPr>
+          <w:rFonts w:asciiTheme="minorHAnsi" w:hAnsiTheme="minorHAnsi" w:cstheme="minorHAnsi"/>
+          <w:sz w:val="22"/>
+          <w:szCs w:val="22"/>
+        </w:rPr>
+        <w:t xml:space="preserve"> list geen kennis had van het specifieke datatype dat werd opgeslagen en de hogere niveaus van de code, zoals de Memory Manager, geen kennis hadden van de werking van de </w:t>
+      </w:r>
+      <w:proofErr w:type="spellStart"/>
+      <w:r>
+        <w:rPr>
+          <w:rFonts w:asciiTheme="minorHAnsi" w:hAnsiTheme="minorHAnsi" w:cstheme="minorHAnsi"/>
+          <w:sz w:val="22"/>
+          <w:szCs w:val="22"/>
+        </w:rPr>
+        <w:t>linked</w:t>
+      </w:r>
+      <w:proofErr w:type="spellEnd"/>
+      <w:r>
+        <w:rPr>
+          <w:rFonts w:asciiTheme="minorHAnsi" w:hAnsiTheme="minorHAnsi" w:cstheme="minorHAnsi"/>
+          <w:sz w:val="22"/>
+          <w:szCs w:val="22"/>
+        </w:rPr>
+        <w:t xml:space="preserve"> list.</w:t>
+      </w:r>
+    </w:p>
+    <w:p>
+      <w:pPr>
+        <w:pStyle w:val="Normaalweb"/>
+        <w:ind w:left="360"/>
+        <w:rPr>
+          <w:rFonts w:asciiTheme="minorHAnsi" w:hAnsiTheme="minorHAnsi" w:cstheme="minorHAnsi"/>
+          <w:sz w:val="22"/>
+          <w:szCs w:val="22"/>
+        </w:rPr>
+      </w:pPr>
+      <w:r>
+        <w:rPr>
+          <w:rFonts w:asciiTheme="minorHAnsi" w:hAnsiTheme="minorHAnsi" w:cstheme="minorHAnsi"/>
+          <w:sz w:val="22"/>
+          <w:szCs w:val="22"/>
+        </w:rPr>
+        <w:t xml:space="preserve">Een ander belangrijk aspect dat ik heb geleerd tijdens het uitvoeren van deze opdracht, is het belang van het vermijden van memory </w:t>
+      </w:r>
+      <w:proofErr w:type="spellStart"/>
+      <w:r>
+        <w:rPr>
+          <w:rFonts w:asciiTheme="minorHAnsi" w:hAnsiTheme="minorHAnsi" w:cstheme="minorHAnsi"/>
+          <w:sz w:val="22"/>
+          <w:szCs w:val="22"/>
+        </w:rPr>
+        <w:t>leaks</w:t>
+      </w:r>
+      <w:proofErr w:type="spellEnd"/>
+      <w:r>
+        <w:rPr>
+          <w:rFonts w:asciiTheme="minorHAnsi" w:hAnsiTheme="minorHAnsi" w:cstheme="minorHAnsi"/>
+          <w:sz w:val="22"/>
+          <w:szCs w:val="22"/>
+        </w:rPr>
+        <w:t xml:space="preserve">. Ik moest ervoor zorgen dat ik de gealloceerde geheugenblokken op de juiste manier vrijgaf en geen ongebruikte geheugenruimte achterliet. Door gebruik te maken van Valgrind kon ik mijn implementatie testen en controleren op memory </w:t>
+      </w:r>
+      <w:proofErr w:type="spellStart"/>
+      <w:r>
+        <w:rPr>
+          <w:rFonts w:asciiTheme="minorHAnsi" w:hAnsiTheme="minorHAnsi" w:cstheme="minorHAnsi"/>
+          <w:sz w:val="22"/>
+          <w:szCs w:val="22"/>
+        </w:rPr>
+        <w:t>leaks</w:t>
+      </w:r>
+      <w:proofErr w:type="spellEnd"/>
+      <w:r>
+        <w:rPr>
+          <w:rFonts w:asciiTheme="minorHAnsi" w:hAnsiTheme="minorHAnsi" w:cstheme="minorHAnsi"/>
+          <w:sz w:val="22"/>
+          <w:szCs w:val="22"/>
+        </w:rPr>
+        <w:t>.</w:t>
+      </w:r>
+    </w:p>
+    <w:p>
+      <w:pPr>
+        <w:pStyle w:val="Normaalweb"/>
+        <w:ind w:left="360"/>
+        <w:rPr>
+          <w:rFonts w:asciiTheme="minorHAnsi" w:hAnsiTheme="minorHAnsi" w:cstheme="minorHAnsi"/>
+          <w:sz w:val="22"/>
+          <w:szCs w:val="22"/>
+        </w:rPr>
+      </w:pPr>
+      <w:r>
+        <w:rPr>
+          <w:rFonts w:asciiTheme="minorHAnsi" w:hAnsiTheme="minorHAnsi" w:cstheme="minorHAnsi"/>
+          <w:sz w:val="22"/>
+          <w:szCs w:val="22"/>
+        </w:rPr>
+        <w:t xml:space="preserve">Al met al was deze opdracht een waardevolle leerervaring. Ik heb mijn kennis over </w:t>
+      </w:r>
+      <w:proofErr w:type="spellStart"/>
+      <w:r>
+        <w:rPr>
+          <w:rFonts w:asciiTheme="minorHAnsi" w:hAnsiTheme="minorHAnsi" w:cstheme="minorHAnsi"/>
+          <w:sz w:val="22"/>
+          <w:szCs w:val="22"/>
+        </w:rPr>
+        <w:t>linked</w:t>
+      </w:r>
+      <w:proofErr w:type="spellEnd"/>
+      <w:r>
+        <w:rPr>
+          <w:rFonts w:asciiTheme="minorHAnsi" w:hAnsiTheme="minorHAnsi" w:cstheme="minorHAnsi"/>
+          <w:sz w:val="22"/>
+          <w:szCs w:val="22"/>
+        </w:rPr>
+        <w:t xml:space="preserve"> </w:t>
+      </w:r>
+      <w:proofErr w:type="spellStart"/>
+      <w:r>
+        <w:rPr>
+          <w:rFonts w:asciiTheme="minorHAnsi" w:hAnsiTheme="minorHAnsi" w:cstheme="minorHAnsi"/>
+          <w:sz w:val="22"/>
+          <w:szCs w:val="22"/>
+        </w:rPr>
+        <w:t>lists</w:t>
+      </w:r>
+      <w:proofErr w:type="spellEnd"/>
+      <w:r>
+        <w:rPr>
+          <w:rFonts w:asciiTheme="minorHAnsi" w:hAnsiTheme="minorHAnsi" w:cstheme="minorHAnsi"/>
+          <w:sz w:val="22"/>
+          <w:szCs w:val="22"/>
+        </w:rPr>
+        <w:t xml:space="preserve"> vergroot en begrijp nu beter hoe ik ze kan toepassen in situaties waar dynamisch geheugenbeheer vereist is. Daarnaast heb ik geleerd hoe ik aandacht kan besteden aan het voorkomen van memory </w:t>
+      </w:r>
+      <w:proofErr w:type="spellStart"/>
+      <w:r>
+        <w:rPr>
+          <w:rFonts w:asciiTheme="minorHAnsi" w:hAnsiTheme="minorHAnsi" w:cstheme="minorHAnsi"/>
+          <w:sz w:val="22"/>
+          <w:szCs w:val="22"/>
+        </w:rPr>
+        <w:t>leaks</w:t>
+      </w:r>
+      <w:proofErr w:type="spellEnd"/>
+      <w:r>
+        <w:rPr>
+          <w:rFonts w:asciiTheme="minorHAnsi" w:hAnsiTheme="minorHAnsi" w:cstheme="minorHAnsi"/>
+          <w:sz w:val="22"/>
+          <w:szCs w:val="22"/>
+        </w:rPr>
+        <w:t xml:space="preserve">, wat essentieel is voor het ontwikkelen van betrouwbare software. Ik ben tevreden met mijn voortgang en </w:t>
+      </w:r>
+      <w:r>
+        <w:rPr>
+          <w:rFonts w:asciiTheme="minorHAnsi" w:hAnsiTheme="minorHAnsi" w:cstheme="minorHAnsi"/>
+          <w:sz w:val="22"/>
+          <w:szCs w:val="22"/>
+        </w:rPr>
+        <w:t>in de toekomst denk ik dat dit zeer waardevolle kennis gaat zijn</w:t>
+      </w:r>
+      <w:r>
+        <w:rPr>
+          <w:rFonts w:asciiTheme="minorHAnsi" w:hAnsiTheme="minorHAnsi" w:cstheme="minorHAnsi"/>
+          <w:sz w:val="22"/>
+          <w:szCs w:val="22"/>
+        </w:rPr>
+        <w:t>.</w:t>
+      </w:r>
+    </w:p>
+    <w:p>
+      <w:pPr>
+        <w:pStyle w:val="Normaalweb"/>
+        <w:ind w:left="360"/>
+        <w:rPr>
+          <w:rFonts w:asciiTheme="minorHAnsi" w:hAnsiTheme="minorHAnsi" w:cstheme="minorHAnsi"/>
+        </w:rPr>
+      </w:pPr>
+    </w:p>
+    <w:p>
+      <w:pPr>
+        <w:pStyle w:val="Normaalweb"/>
+        <w:ind w:left="360"/>
+        <w:rPr>
+          <w:rFonts w:asciiTheme="minorHAnsi" w:hAnsiTheme="minorHAnsi" w:cstheme="minorHAnsi"/>
+        </w:rPr>
+      </w:pPr>
+    </w:p>
+    <w:p>
+      <w:pPr>
+        <w:pStyle w:val="Normaalweb"/>
+        <w:ind w:left="360"/>
+        <w:rPr>
+          <w:rFonts w:asciiTheme="minorHAnsi" w:hAnsiTheme="minorHAnsi" w:cstheme="minorHAnsi"/>
+        </w:rPr>
+      </w:pPr>
+    </w:p>
+    <w:p>
+      <w:pPr>
+        <w:pStyle w:val="Normaalweb"/>
+        <w:ind w:left="360"/>
+        <w:rPr>
+          <w:rFonts w:asciiTheme="minorHAnsi" w:hAnsiTheme="minorHAnsi" w:cstheme="minorHAnsi"/>
+        </w:rPr>
+      </w:pPr>
+    </w:p>
+    <w:p>
+      <w:pPr>
+        <w:pStyle w:val="Normaalweb"/>
+        <w:ind w:left="360"/>
+        <w:rPr>
+          <w:rFonts w:asciiTheme="minorHAnsi" w:hAnsiTheme="minorHAnsi" w:cstheme="minorHAnsi"/>
+        </w:rPr>
+      </w:pPr>
+    </w:p>
+    <w:p>
+      <w:pPr>
+        <w:pStyle w:val="Normaalweb"/>
+        <w:ind w:left="360"/>
+        <w:rPr>
+          <w:rFonts w:asciiTheme="minorHAnsi" w:hAnsiTheme="minorHAnsi" w:cstheme="minorHAnsi"/>
+        </w:rPr>
+      </w:pPr>
+    </w:p>
     <w:p>
       <w:pPr>
         <w:pStyle w:val="Kop2"/>
@@ -2502,499 +4336,380 @@
           <w:numId w:val="1"/>
         </w:numPr>
       </w:pPr>
-      <w:r>
-        <w:t xml:space="preserve">Wat is een </w:t>
-      </w:r>
-      <w:proofErr w:type="spellStart"/>
-      <w:r>
-        <w:t>Linked</w:t>
-      </w:r>
-      <w:proofErr w:type="spellEnd"/>
-      <w:r>
-        <w:t xml:space="preserve"> list?</w:t>
-      </w:r>
+      <w:bookmarkStart w:id="12" w:name="_Toc138163286"/>
+      <w:r>
+        <w:lastRenderedPageBreak/>
+        <w:t>Deel 4</w:t>
+      </w:r>
+      <w:bookmarkEnd w:id="12"/>
     </w:p>
     <w:p>
       <w:pPr>
-        <w:pStyle w:val="Kop2"/>
+        <w:pStyle w:val="Normaalweb"/>
+        <w:ind w:left="360"/>
+        <w:rPr>
+          <w:rFonts w:asciiTheme="minorHAnsi" w:hAnsiTheme="minorHAnsi" w:cstheme="minorHAnsi"/>
+          <w:sz w:val="22"/>
+          <w:szCs w:val="22"/>
+        </w:rPr>
       </w:pPr>
-    </w:p>
-    <w:p>
-      <w:r>
-        <w:t>Part 1.1: Dit probleem los je op door gebruik te maken van een generiek gegevenstype, zoals een pointer naar “</w:t>
-      </w:r>
-      <w:proofErr w:type="spellStart"/>
-      <w:r>
-        <w:t>void</w:t>
-      </w:r>
-      <w:proofErr w:type="spellEnd"/>
-      <w:r>
-        <w:t xml:space="preserve">*”. Door een pointer naar </w:t>
-      </w:r>
-      <w:proofErr w:type="spellStart"/>
-      <w:r>
-        <w:t>void</w:t>
-      </w:r>
-      <w:proofErr w:type="spellEnd"/>
-      <w:r>
-        <w:t xml:space="preserve"> te gebruiken, kan de gelinkte lijst elk type gegevens opslaan zonder dat de gelinkte lijstmodule specifieke kennis heeft over het opgeslagen datatype.</w:t>
-      </w:r>
-    </w:p>
-    <w:p>
-      <w:r>
-        <w:t xml:space="preserve">Part 1.2: Als je meerdere lijsten wilt kunnen aanmaken moet je dus eigenlijk meerdere lijstobjecten kunnen aanmaken. Hiervoor kan je dus een </w:t>
-      </w:r>
-      <w:proofErr w:type="spellStart"/>
-      <w:r>
-        <w:t>lijststruct</w:t>
-      </w:r>
-      <w:proofErr w:type="spellEnd"/>
-      <w:r>
-        <w:t xml:space="preserve"> aanmaken waarin het voorste element wordt opgeslagen.</w:t>
-      </w:r>
-    </w:p>
-    <w:p>
-      <w:r>
-        <w:t xml:space="preserve">Part 1.3: Dit probleem los je op door dus een </w:t>
-      </w:r>
-      <w:proofErr w:type="spellStart"/>
-      <w:r>
-        <w:t>size</w:t>
-      </w:r>
-      <w:proofErr w:type="spellEnd"/>
-      <w:r>
-        <w:t xml:space="preserve"> variabele toe te voegen aan de </w:t>
-      </w:r>
-      <w:proofErr w:type="spellStart"/>
-      <w:r>
-        <w:t>struct</w:t>
-      </w:r>
-      <w:proofErr w:type="spellEnd"/>
-      <w:r>
-        <w:t xml:space="preserve"> waarin wordt opgeslagen hoeveel memory nodig is voor de data.</w:t>
-      </w:r>
-    </w:p>
-    <w:p>
-      <w:r>
-        <w:t>Part 1.4: Door dus alles variabele te maken zou het niet uit moeten maken voor de geheugenmanager</w:t>
-      </w:r>
-      <w:r>
-        <w:t xml:space="preserve"> als de </w:t>
-      </w:r>
-      <w:proofErr w:type="spellStart"/>
-      <w:r>
-        <w:t>linkedlist</w:t>
-      </w:r>
-      <w:proofErr w:type="spellEnd"/>
-      <w:r>
-        <w:t xml:space="preserve"> wordt aangepast.</w:t>
-      </w:r>
-    </w:p>
-    <w:p/>
+      <w:r>
+        <w:rPr>
+          <w:rFonts w:asciiTheme="minorHAnsi" w:hAnsiTheme="minorHAnsi" w:cstheme="minorHAnsi"/>
+          <w:sz w:val="22"/>
+          <w:szCs w:val="22"/>
+        </w:rPr>
+        <w:t xml:space="preserve">Voor </w:t>
+      </w:r>
+      <w:r>
+        <w:rPr>
+          <w:rFonts w:asciiTheme="minorHAnsi" w:hAnsiTheme="minorHAnsi" w:cstheme="minorHAnsi"/>
+          <w:sz w:val="22"/>
+          <w:szCs w:val="22"/>
+        </w:rPr>
+        <w:t>algoritme 4</w:t>
+      </w:r>
+      <w:r>
+        <w:rPr>
+          <w:rFonts w:asciiTheme="minorHAnsi" w:hAnsiTheme="minorHAnsi" w:cstheme="minorHAnsi"/>
+          <w:sz w:val="22"/>
+          <w:szCs w:val="22"/>
+        </w:rPr>
+        <w:t xml:space="preserve"> heb ik veel geleerd over verschillende zoekalgoritmes, met name de </w:t>
+      </w:r>
+      <w:proofErr w:type="spellStart"/>
+      <w:r>
+        <w:rPr>
+          <w:rFonts w:asciiTheme="minorHAnsi" w:hAnsiTheme="minorHAnsi" w:cstheme="minorHAnsi"/>
+          <w:sz w:val="22"/>
+          <w:szCs w:val="22"/>
+        </w:rPr>
+        <w:t>Breadth</w:t>
+      </w:r>
+      <w:proofErr w:type="spellEnd"/>
+      <w:r>
+        <w:rPr>
+          <w:rFonts w:asciiTheme="minorHAnsi" w:hAnsiTheme="minorHAnsi" w:cstheme="minorHAnsi"/>
+          <w:sz w:val="22"/>
+          <w:szCs w:val="22"/>
+        </w:rPr>
+        <w:t xml:space="preserve">-First Search (BFS) en Depth-First Search (DFS). Deze algoritmes waren essentieel bij het </w:t>
+      </w:r>
+      <w:r>
+        <w:rPr>
+          <w:rFonts w:asciiTheme="minorHAnsi" w:hAnsiTheme="minorHAnsi" w:cstheme="minorHAnsi"/>
+          <w:sz w:val="22"/>
+          <w:szCs w:val="22"/>
+        </w:rPr>
+        <w:t>maken</w:t>
+      </w:r>
+      <w:r>
+        <w:rPr>
+          <w:rFonts w:asciiTheme="minorHAnsi" w:hAnsiTheme="minorHAnsi" w:cstheme="minorHAnsi"/>
+          <w:sz w:val="22"/>
+          <w:szCs w:val="22"/>
+        </w:rPr>
+        <w:t xml:space="preserve"> van de </w:t>
+      </w:r>
+      <w:r>
+        <w:rPr>
+          <w:rFonts w:asciiTheme="minorHAnsi" w:hAnsiTheme="minorHAnsi" w:cstheme="minorHAnsi"/>
+          <w:sz w:val="22"/>
+          <w:szCs w:val="22"/>
+        </w:rPr>
+        <w:t>twee delen</w:t>
+      </w:r>
+      <w:r>
+        <w:rPr>
+          <w:rFonts w:asciiTheme="minorHAnsi" w:hAnsiTheme="minorHAnsi" w:cstheme="minorHAnsi"/>
+          <w:sz w:val="22"/>
+          <w:szCs w:val="22"/>
+        </w:rPr>
+        <w:t>.</w:t>
+      </w:r>
+    </w:p>
     <w:p>
       <w:pPr>
-        <w:pStyle w:val="Kop2"/>
-        <w:numPr>
-          <w:ilvl w:val="1"/>
-          <w:numId w:val="1"/>
-        </w:numPr>
+        <w:pStyle w:val="Normaalweb"/>
+        <w:ind w:left="360"/>
+        <w:rPr>
+          <w:rFonts w:asciiTheme="minorHAnsi" w:hAnsiTheme="minorHAnsi" w:cstheme="minorHAnsi"/>
+          <w:sz w:val="22"/>
+          <w:szCs w:val="22"/>
+        </w:rPr>
       </w:pPr>
       <w:r>
-        <w:t xml:space="preserve"> Hoe en wanneer </w:t>
-      </w:r>
-      <w:proofErr w:type="spellStart"/>
-      <w:r>
-        <w:t>merge</w:t>
-      </w:r>
-      <w:proofErr w:type="spellEnd"/>
-      <w:r>
-        <w:t xml:space="preserve"> je elementen in de free list van een memory manager?</w:t>
+        <w:rPr>
+          <w:rFonts w:asciiTheme="minorHAnsi" w:hAnsiTheme="minorHAnsi" w:cstheme="minorHAnsi"/>
+          <w:sz w:val="22"/>
+          <w:szCs w:val="22"/>
+        </w:rPr>
+        <w:t xml:space="preserve">In </w:t>
+      </w:r>
+      <w:r>
+        <w:rPr>
+          <w:rFonts w:asciiTheme="minorHAnsi" w:hAnsiTheme="minorHAnsi" w:cstheme="minorHAnsi"/>
+          <w:sz w:val="22"/>
+          <w:szCs w:val="22"/>
+        </w:rPr>
+        <w:t>het</w:t>
+      </w:r>
+      <w:r>
+        <w:rPr>
+          <w:rFonts w:asciiTheme="minorHAnsi" w:hAnsiTheme="minorHAnsi" w:cstheme="minorHAnsi"/>
+          <w:sz w:val="22"/>
+          <w:szCs w:val="22"/>
+        </w:rPr>
+        <w:t xml:space="preserve"> eerste </w:t>
+      </w:r>
+      <w:r>
+        <w:rPr>
+          <w:rFonts w:asciiTheme="minorHAnsi" w:hAnsiTheme="minorHAnsi" w:cstheme="minorHAnsi"/>
+          <w:sz w:val="22"/>
+          <w:szCs w:val="22"/>
+        </w:rPr>
+        <w:t>deel</w:t>
+      </w:r>
+      <w:r>
+        <w:rPr>
+          <w:rFonts w:asciiTheme="minorHAnsi" w:hAnsiTheme="minorHAnsi" w:cstheme="minorHAnsi"/>
+          <w:sz w:val="22"/>
+          <w:szCs w:val="22"/>
+        </w:rPr>
+        <w:t xml:space="preserve"> moest ik </w:t>
+      </w:r>
+      <w:r>
+        <w:rPr>
+          <w:rFonts w:asciiTheme="minorHAnsi" w:hAnsiTheme="minorHAnsi" w:cstheme="minorHAnsi"/>
+          <w:sz w:val="22"/>
+          <w:szCs w:val="22"/>
+        </w:rPr>
+        <w:t>de kortste</w:t>
+      </w:r>
+      <w:r>
+        <w:rPr>
+          <w:rFonts w:asciiTheme="minorHAnsi" w:hAnsiTheme="minorHAnsi" w:cstheme="minorHAnsi"/>
+          <w:sz w:val="22"/>
+          <w:szCs w:val="22"/>
+        </w:rPr>
+        <w:t xml:space="preserve"> route vinden van knooppunt 1 naar knooppunt N in een netwerk van N knooppunten. Om dit te bereiken, heb ik het BFS-algoritme toegepast. Door het implementeren van BFS heb ik beter inzicht gekregen in het werken met </w:t>
+      </w:r>
+      <w:r>
+        <w:rPr>
+          <w:rFonts w:asciiTheme="minorHAnsi" w:hAnsiTheme="minorHAnsi" w:cstheme="minorHAnsi"/>
+          <w:sz w:val="22"/>
+          <w:szCs w:val="22"/>
+        </w:rPr>
+        <w:t>zoekalgoritmes</w:t>
+      </w:r>
+      <w:r>
+        <w:rPr>
+          <w:rFonts w:asciiTheme="minorHAnsi" w:hAnsiTheme="minorHAnsi" w:cstheme="minorHAnsi"/>
+          <w:sz w:val="22"/>
+          <w:szCs w:val="22"/>
+        </w:rPr>
+        <w:t>.</w:t>
       </w:r>
     </w:p>
     <w:p>
       <w:pPr>
-        <w:pStyle w:val="Kop2"/>
+        <w:pStyle w:val="Normaalweb"/>
+        <w:ind w:left="360"/>
+        <w:rPr>
+          <w:rFonts w:asciiTheme="minorHAnsi" w:hAnsiTheme="minorHAnsi" w:cstheme="minorHAnsi"/>
+          <w:sz w:val="22"/>
+          <w:szCs w:val="22"/>
+        </w:rPr>
       </w:pPr>
-    </w:p>
-    <w:p>
-      <w:r>
-        <w:t xml:space="preserve">Om te weten of er data </w:t>
-      </w:r>
-      <w:proofErr w:type="spellStart"/>
-      <w:r>
-        <w:t>gemerged</w:t>
-      </w:r>
-      <w:proofErr w:type="spellEnd"/>
-      <w:r>
-        <w:t xml:space="preserve"> kan worden kan je de volgende berekening uitvoeren:</w:t>
+      <w:r>
+        <w:rPr>
+          <w:rFonts w:asciiTheme="minorHAnsi" w:hAnsiTheme="minorHAnsi" w:cstheme="minorHAnsi"/>
+          <w:sz w:val="22"/>
+          <w:szCs w:val="22"/>
+        </w:rPr>
+        <w:t xml:space="preserve">Voor </w:t>
+      </w:r>
+      <w:r>
+        <w:rPr>
+          <w:rFonts w:asciiTheme="minorHAnsi" w:hAnsiTheme="minorHAnsi" w:cstheme="minorHAnsi"/>
+          <w:sz w:val="22"/>
+          <w:szCs w:val="22"/>
+        </w:rPr>
+        <w:t xml:space="preserve">het tweede deel </w:t>
+      </w:r>
+      <w:r>
+        <w:rPr>
+          <w:rFonts w:asciiTheme="minorHAnsi" w:hAnsiTheme="minorHAnsi" w:cstheme="minorHAnsi"/>
+          <w:sz w:val="22"/>
+          <w:szCs w:val="22"/>
+        </w:rPr>
+        <w:t xml:space="preserve">moest ik de diepte van een </w:t>
+      </w:r>
+      <w:r>
+        <w:rPr>
+          <w:rFonts w:asciiTheme="minorHAnsi" w:hAnsiTheme="minorHAnsi" w:cstheme="minorHAnsi"/>
+          <w:sz w:val="22"/>
+          <w:szCs w:val="22"/>
+        </w:rPr>
+        <w:t>tree</w:t>
+      </w:r>
+      <w:r>
+        <w:rPr>
+          <w:rFonts w:asciiTheme="minorHAnsi" w:hAnsiTheme="minorHAnsi" w:cstheme="minorHAnsi"/>
+          <w:sz w:val="22"/>
+          <w:szCs w:val="22"/>
+        </w:rPr>
+        <w:t xml:space="preserve"> met N elementen bepalen. Hier heb ik gebruik gemaakt van het DFS-algoritme. Met behulp van recursie kon ik de diepte van de boom berekenen door de diepte van de </w:t>
+      </w:r>
+      <w:r>
+        <w:rPr>
+          <w:rFonts w:asciiTheme="minorHAnsi" w:hAnsiTheme="minorHAnsi" w:cstheme="minorHAnsi"/>
+          <w:sz w:val="22"/>
+          <w:szCs w:val="22"/>
+        </w:rPr>
+        <w:t>verschillende onderdelen van de tree</w:t>
+      </w:r>
+      <w:r>
+        <w:rPr>
+          <w:rFonts w:asciiTheme="minorHAnsi" w:hAnsiTheme="minorHAnsi" w:cstheme="minorHAnsi"/>
+          <w:sz w:val="22"/>
+          <w:szCs w:val="22"/>
+        </w:rPr>
+        <w:t xml:space="preserve"> te vergelijken. Het toepassen van DFS heeft me geholpen om vertrouwd te raken met het concept van recursie en hoe ik het kan gebruiken om complexe taken op te lossen.</w:t>
       </w:r>
     </w:p>
     <w:p>
       <w:pPr>
-        <w:rPr>
-          <w:i/>
-          <w:iCs/>
+        <w:pStyle w:val="Normaalweb"/>
+        <w:ind w:left="360"/>
+        <w:rPr>
+          <w:rFonts w:asciiTheme="minorHAnsi" w:hAnsiTheme="minorHAnsi" w:cstheme="minorHAnsi"/>
+          <w:sz w:val="22"/>
+          <w:szCs w:val="22"/>
         </w:rPr>
       </w:pPr>
-      <w:proofErr w:type="spellStart"/>
-      <w:r>
-        <w:rPr>
-          <w:i/>
-          <w:iCs/>
-        </w:rPr>
-        <w:t>Adress</w:t>
-      </w:r>
-      <w:proofErr w:type="spellEnd"/>
-      <w:r>
-        <w:rPr>
-          <w:i/>
-          <w:iCs/>
-        </w:rPr>
-        <w:t xml:space="preserve"> – </w:t>
-      </w:r>
-      <w:proofErr w:type="spellStart"/>
-      <w:r>
-        <w:rPr>
-          <w:i/>
-          <w:iCs/>
-        </w:rPr>
-        <w:t>size</w:t>
-      </w:r>
-      <w:proofErr w:type="spellEnd"/>
-      <w:r>
-        <w:rPr>
-          <w:i/>
-          <w:iCs/>
-        </w:rPr>
-        <w:t xml:space="preserve"> (in bytes) = </w:t>
-      </w:r>
-      <w:proofErr w:type="spellStart"/>
-      <w:r>
-        <w:rPr>
-          <w:i/>
-          <w:iCs/>
-        </w:rPr>
-        <w:t>address</w:t>
-      </w:r>
-      <w:proofErr w:type="spellEnd"/>
-      <w:r>
-        <w:rPr>
-          <w:i/>
-          <w:iCs/>
-        </w:rPr>
-        <w:t xml:space="preserve"> van free list element</w:t>
-      </w:r>
-    </w:p>
-    <w:p>
-      <w:r>
-        <w:t>Dit werkt omdat stel je hebt:</w:t>
+      <w:r>
+        <w:rPr>
+          <w:rFonts w:asciiTheme="minorHAnsi" w:hAnsiTheme="minorHAnsi" w:cstheme="minorHAnsi"/>
+          <w:sz w:val="22"/>
+          <w:szCs w:val="22"/>
+        </w:rPr>
+        <w:t xml:space="preserve">Door het implementeren van zowel BFS als DFS heb ik een beter begrip gekregen van de werking en toepassing van verschillende zoekalgoritmes. Ik heb geleerd hoe ik </w:t>
+      </w:r>
+      <w:proofErr w:type="spellStart"/>
+      <w:r>
+        <w:rPr>
+          <w:rFonts w:asciiTheme="minorHAnsi" w:hAnsiTheme="minorHAnsi" w:cstheme="minorHAnsi"/>
+          <w:sz w:val="22"/>
+          <w:szCs w:val="22"/>
+        </w:rPr>
+        <w:t>graphs</w:t>
+      </w:r>
+      <w:proofErr w:type="spellEnd"/>
+      <w:r>
+        <w:rPr>
+          <w:rFonts w:asciiTheme="minorHAnsi" w:hAnsiTheme="minorHAnsi" w:cstheme="minorHAnsi"/>
+          <w:sz w:val="22"/>
+          <w:szCs w:val="22"/>
+        </w:rPr>
+        <w:t xml:space="preserve"> en </w:t>
+      </w:r>
+      <w:r>
+        <w:rPr>
+          <w:rFonts w:asciiTheme="minorHAnsi" w:hAnsiTheme="minorHAnsi" w:cstheme="minorHAnsi"/>
+          <w:sz w:val="22"/>
+          <w:szCs w:val="22"/>
+        </w:rPr>
+        <w:t>trees</w:t>
+      </w:r>
+      <w:r>
+        <w:rPr>
+          <w:rFonts w:asciiTheme="minorHAnsi" w:hAnsiTheme="minorHAnsi" w:cstheme="minorHAnsi"/>
+          <w:sz w:val="22"/>
+          <w:szCs w:val="22"/>
+        </w:rPr>
+        <w:t xml:space="preserve"> kan doorzoeken, hoe ik efficiënte routes kan vinden en hoe ik de diepte van een </w:t>
+      </w:r>
+      <w:r>
+        <w:rPr>
+          <w:rFonts w:asciiTheme="minorHAnsi" w:hAnsiTheme="minorHAnsi" w:cstheme="minorHAnsi"/>
+          <w:sz w:val="22"/>
+          <w:szCs w:val="22"/>
+        </w:rPr>
+        <w:t>tree</w:t>
+      </w:r>
+      <w:r>
+        <w:rPr>
+          <w:rFonts w:asciiTheme="minorHAnsi" w:hAnsiTheme="minorHAnsi" w:cstheme="minorHAnsi"/>
+          <w:sz w:val="22"/>
+          <w:szCs w:val="22"/>
+        </w:rPr>
+        <w:t xml:space="preserve"> kan bepalen. Daarnaast heb ik mijn programmeervaardigheden verbeterd door het toepassen van recursie in de tweede opdracht.</w:t>
       </w:r>
     </w:p>
     <w:p>
       <w:pPr>
-        <w:rPr>
-          <w:i/>
-          <w:iCs/>
+        <w:pStyle w:val="Normaalweb"/>
+        <w:ind w:left="360"/>
+        <w:rPr>
+          <w:rFonts w:asciiTheme="minorHAnsi" w:hAnsiTheme="minorHAnsi" w:cstheme="minorHAnsi"/>
+          <w:sz w:val="22"/>
+          <w:szCs w:val="22"/>
         </w:rPr>
       </w:pPr>
       <w:r>
         <w:rPr>
-          <w:i/>
-          <w:iCs/>
-        </w:rPr>
-        <w:t xml:space="preserve">Free list </w:t>
-      </w:r>
-    </w:p>
-    <w:p>
-      <w:pPr>
-        <w:rPr>
-          <w:i/>
-          <w:iCs/>
-        </w:rPr>
-      </w:pPr>
-      <w:r>
-        <w:rPr>
-          <w:i/>
-          <w:iCs/>
-        </w:rPr>
-        <w:t>1000 - 20</w:t>
-      </w:r>
-    </w:p>
-    <w:p>
-      <w:pPr>
-        <w:rPr>
-          <w:i/>
-          <w:iCs/>
-        </w:rPr>
-      </w:pPr>
-      <w:r>
-        <w:rPr>
-          <w:i/>
-          <w:iCs/>
-        </w:rPr>
-        <w:t>1040 - 60</w:t>
-      </w:r>
-    </w:p>
-    <w:p>
-      <w:pPr>
-        <w:rPr>
-          <w:i/>
-          <w:iCs/>
-        </w:rPr>
-      </w:pPr>
-      <w:proofErr w:type="spellStart"/>
-      <w:r>
-        <w:rPr>
-          <w:i/>
-          <w:iCs/>
-        </w:rPr>
-        <w:t>Alloc</w:t>
-      </w:r>
-      <w:proofErr w:type="spellEnd"/>
-      <w:r>
-        <w:rPr>
-          <w:i/>
-          <w:iCs/>
-        </w:rPr>
-        <w:t xml:space="preserve"> list</w:t>
-      </w:r>
-    </w:p>
-    <w:p>
-      <w:pPr>
-        <w:rPr>
-          <w:i/>
-          <w:iCs/>
-        </w:rPr>
-      </w:pPr>
-      <w:r>
-        <w:rPr>
-          <w:i/>
-          <w:iCs/>
-        </w:rPr>
-        <w:t xml:space="preserve">1020 </w:t>
-      </w:r>
-      <w:r>
-        <w:rPr>
-          <w:i/>
-          <w:iCs/>
-        </w:rPr>
-        <w:t>–</w:t>
-      </w:r>
-      <w:r>
-        <w:rPr>
-          <w:i/>
-          <w:iCs/>
-        </w:rPr>
-        <w:t xml:space="preserve"> 20</w:t>
-      </w:r>
-    </w:p>
-    <w:p>
-      <w:r>
-        <w:t>En je geeft 1020 – 20 vrij dan krijg je:</w:t>
+          <w:rFonts w:asciiTheme="minorHAnsi" w:hAnsiTheme="minorHAnsi" w:cstheme="minorHAnsi"/>
+          <w:sz w:val="22"/>
+          <w:szCs w:val="22"/>
+        </w:rPr>
+        <w:t xml:space="preserve">Ik ben tevreden met mijn prestaties in deze opdracht </w:t>
+      </w:r>
+      <w:r>
+        <w:rPr>
+          <w:rFonts w:asciiTheme="minorHAnsi" w:hAnsiTheme="minorHAnsi" w:cstheme="minorHAnsi"/>
+          <w:sz w:val="22"/>
+          <w:szCs w:val="22"/>
+        </w:rPr>
+        <w:t>en met de progressie die ik heb gemaakt wat betreft mijn kennis van dit onderwerp</w:t>
+      </w:r>
+      <w:r>
+        <w:rPr>
+          <w:rFonts w:asciiTheme="minorHAnsi" w:hAnsiTheme="minorHAnsi" w:cstheme="minorHAnsi"/>
+          <w:sz w:val="22"/>
+          <w:szCs w:val="22"/>
+        </w:rPr>
+        <w:t xml:space="preserve">. Ik ben ervan overtuigd dat de kennis en vaardigheden die ik heb opgedaan bij het implementeren van deze algoritmes van </w:t>
+      </w:r>
+      <w:r>
+        <w:rPr>
+          <w:rFonts w:asciiTheme="minorHAnsi" w:hAnsiTheme="minorHAnsi" w:cstheme="minorHAnsi"/>
+          <w:sz w:val="22"/>
+          <w:szCs w:val="22"/>
+        </w:rPr>
+        <w:t>grote</w:t>
+      </w:r>
+      <w:r>
+        <w:rPr>
+          <w:rFonts w:asciiTheme="minorHAnsi" w:hAnsiTheme="minorHAnsi" w:cstheme="minorHAnsi"/>
+          <w:sz w:val="22"/>
+          <w:szCs w:val="22"/>
+        </w:rPr>
+        <w:t xml:space="preserve"> waarde zullen zijn bij het aanpakken van toekomstige programmeeruitdagingen.</w:t>
       </w:r>
     </w:p>
     <w:p/>
     <w:p/>
     <w:p>
-      <w:r>
-        <w:lastRenderedPageBreak/>
-        <w:t xml:space="preserve">1020-20 = 1000, het </w:t>
-      </w:r>
-      <w:proofErr w:type="spellStart"/>
-      <w:r>
-        <w:t>address</w:t>
-      </w:r>
-      <w:proofErr w:type="spellEnd"/>
-      <w:r>
-        <w:t xml:space="preserve"> van de eerste element van de free list is ook 1000 dus er kan </w:t>
-      </w:r>
-      <w:proofErr w:type="spellStart"/>
-      <w:r>
-        <w:t>gemerged</w:t>
-      </w:r>
-      <w:proofErr w:type="spellEnd"/>
-      <w:r>
-        <w:t xml:space="preserve"> worden naar:</w:t>
-      </w:r>
-    </w:p>
-    <w:p>
       <w:pPr>
         <w:rPr>
-          <w:i/>
-          <w:iCs/>
-        </w:rPr>
-      </w:pPr>
-      <w:r>
-        <w:rPr>
-          <w:i/>
-          <w:iCs/>
-        </w:rPr>
-        <w:t xml:space="preserve">Free list </w:t>
-      </w:r>
-    </w:p>
-    <w:p>
-      <w:pPr>
-        <w:rPr>
-          <w:i/>
-          <w:iCs/>
-        </w:rPr>
-      </w:pPr>
-      <w:r>
-        <w:rPr>
-          <w:i/>
-          <w:iCs/>
-        </w:rPr>
-        <w:t xml:space="preserve">1000 - </w:t>
-      </w:r>
-      <w:r>
-        <w:rPr>
-          <w:i/>
-          <w:iCs/>
-        </w:rPr>
-        <w:t>4</w:t>
-      </w:r>
-      <w:r>
-        <w:rPr>
-          <w:i/>
-          <w:iCs/>
-        </w:rPr>
-        <w:t>0</w:t>
-      </w:r>
-    </w:p>
-    <w:p>
-      <w:pPr>
-        <w:rPr>
-          <w:i/>
-          <w:iCs/>
-        </w:rPr>
-      </w:pPr>
-      <w:r>
-        <w:rPr>
-          <w:i/>
-          <w:iCs/>
-        </w:rPr>
-        <w:t>1040 - 60</w:t>
-      </w:r>
-    </w:p>
-    <w:p>
-      <w:pPr>
-        <w:rPr>
-          <w:i/>
-          <w:iCs/>
-        </w:rPr>
-      </w:pPr>
-      <w:proofErr w:type="spellStart"/>
-      <w:r>
-        <w:rPr>
-          <w:i/>
-          <w:iCs/>
-        </w:rPr>
-        <w:t>Alloc</w:t>
-      </w:r>
-      <w:proofErr w:type="spellEnd"/>
-      <w:r>
-        <w:rPr>
-          <w:i/>
-          <w:iCs/>
-        </w:rPr>
-        <w:t xml:space="preserve"> list</w:t>
-      </w:r>
-    </w:p>
-    <w:p>
-      <w:pPr>
-        <w:rPr>
-          <w:i/>
-          <w:iCs/>
-        </w:rPr>
-      </w:pPr>
-    </w:p>
-    <w:p>
-      <w:r>
-        <w:t xml:space="preserve">En nu omdat 1040 – 40 = 1000 wat ook een element in de list is kan je nog een keer </w:t>
-      </w:r>
-      <w:proofErr w:type="spellStart"/>
-      <w:r>
-        <w:t>mergen</w:t>
-      </w:r>
-      <w:proofErr w:type="spellEnd"/>
-      <w:r>
-        <w:t>:</w:t>
-      </w:r>
-    </w:p>
-    <w:p>
-      <w:pPr>
-        <w:rPr>
-          <w:i/>
-          <w:iCs/>
-        </w:rPr>
-      </w:pPr>
-      <w:r>
-        <w:rPr>
-          <w:i/>
-          <w:iCs/>
-        </w:rPr>
-        <w:t xml:space="preserve">Free list </w:t>
-      </w:r>
-    </w:p>
-    <w:p>
-      <w:pPr>
-        <w:rPr>
-          <w:i/>
-          <w:iCs/>
-        </w:rPr>
-      </w:pPr>
-      <w:r>
-        <w:rPr>
-          <w:i/>
-          <w:iCs/>
-        </w:rPr>
-        <w:t>1000 – 100</w:t>
-      </w:r>
-    </w:p>
-    <w:p>
-      <w:pPr>
-        <w:rPr>
-          <w:i/>
-          <w:iCs/>
-        </w:rPr>
-      </w:pPr>
-      <w:proofErr w:type="spellStart"/>
-      <w:r>
-        <w:rPr>
-          <w:i/>
-          <w:iCs/>
-        </w:rPr>
-        <w:t>Alloc</w:t>
-      </w:r>
-      <w:proofErr w:type="spellEnd"/>
-      <w:r>
-        <w:rPr>
-          <w:i/>
-          <w:iCs/>
-        </w:rPr>
-        <w:t xml:space="preserve"> list </w:t>
-      </w:r>
-    </w:p>
-    <w:p/>
-    <w:p>
-      <w:r>
-        <w:rPr>
-          <w:i/>
-          <w:iCs/>
-        </w:rPr>
-        <w:br w:type="page"/>
-      </w:r>
-    </w:p>
-    <w:p/>
-    <w:p>
-      <w:pPr>
-        <w:rPr>
-          <w:rFonts w:asciiTheme="majorHAnsi" w:eastAsiaTheme="majorEastAsia" w:hAnsiTheme="majorHAnsi" w:cstheme="majorBidi"/>
-          <w:color w:val="2F5496" w:themeColor="accent1" w:themeShade="BF"/>
           <w:sz w:val="32"/>
           <w:szCs w:val="32"/>
         </w:rPr>
       </w:pPr>
+      <w:r>
+        <w:br w:type="page"/>
+      </w:r>
     </w:p>
     <w:p>
       <w:pPr>
@@ -3004,41 +4719,12 @@
           <w:numId w:val="1"/>
         </w:numPr>
       </w:pPr>
-      <w:bookmarkStart w:id="4" w:name="_Toc135138501"/>
-      <w:proofErr w:type="spellStart"/>
-      <w:r>
-        <w:t>Conslusie</w:t>
-      </w:r>
-      <w:bookmarkEnd w:id="4"/>
-      <w:proofErr w:type="spellEnd"/>
-    </w:p>
-    <w:p>
-      <w:pPr>
-        <w:rPr>
-          <w:rFonts w:asciiTheme="majorHAnsi" w:eastAsiaTheme="majorEastAsia" w:hAnsiTheme="majorHAnsi" w:cstheme="majorBidi"/>
-          <w:color w:val="2F5496" w:themeColor="accent1" w:themeShade="BF"/>
-          <w:sz w:val="32"/>
-          <w:szCs w:val="32"/>
-        </w:rPr>
-      </w:pPr>
-      <w:r>
-        <w:br w:type="page"/>
-      </w:r>
-    </w:p>
-    <w:p>
-      <w:pPr>
-        <w:pStyle w:val="Kop1"/>
-        <w:numPr>
-          <w:ilvl w:val="0"/>
-          <w:numId w:val="1"/>
-        </w:numPr>
-      </w:pPr>
-      <w:bookmarkStart w:id="5" w:name="_Toc135138502"/>
+      <w:bookmarkStart w:id="13" w:name="_Toc138163287"/>
       <w:r>
         <w:lastRenderedPageBreak/>
         <w:t>Bronvermelding</w:t>
       </w:r>
-      <w:bookmarkEnd w:id="5"/>
+      <w:bookmarkEnd w:id="13"/>
     </w:p>
     <w:p/>
     <w:p>
@@ -3083,7 +4769,7 @@
       <w:r>
         <w:t xml:space="preserve">. </w:t>
       </w:r>
-      <w:hyperlink r:id="rId7" w:history="1">
+      <w:hyperlink r:id="rId8" w:history="1">
         <w:r>
           <w:rPr>
             <w:rStyle w:val="Hyperlink"/>
@@ -3141,7 +4827,7 @@
       <w:r>
         <w:t xml:space="preserve">). </w:t>
       </w:r>
-      <w:hyperlink r:id="rId8" w:history="1">
+      <w:hyperlink r:id="rId9" w:history="1">
         <w:r>
           <w:rPr>
             <w:rStyle w:val="Hyperlink"/>
@@ -3149,6 +4835,119 @@
           <w:t>https://openai.com/blog/chatgpt</w:t>
         </w:r>
       </w:hyperlink>
+    </w:p>
+    <w:p>
+      <w:pPr>
+        <w:pStyle w:val="Normaalweb"/>
+        <w:spacing w:before="0" w:beforeAutospacing="0" w:after="0" w:afterAutospacing="0" w:line="480" w:lineRule="auto"/>
+        <w:ind w:left="720" w:hanging="720"/>
+      </w:pPr>
+    </w:p>
+    <w:p>
+      <w:pPr>
+        <w:pStyle w:val="Normaalweb"/>
+        <w:spacing w:before="0" w:beforeAutospacing="0" w:after="0" w:afterAutospacing="0" w:line="480" w:lineRule="auto"/>
+        <w:ind w:left="720" w:hanging="720"/>
+      </w:pPr>
+      <w:proofErr w:type="spellStart"/>
+      <w:r>
+        <w:t>Edureka</w:t>
+      </w:r>
+      <w:proofErr w:type="spellEnd"/>
+      <w:r>
+        <w:t xml:space="preserve">. (2020). </w:t>
+      </w:r>
+      <w:proofErr w:type="spellStart"/>
+      <w:r>
+        <w:t>Everything</w:t>
+      </w:r>
+      <w:proofErr w:type="spellEnd"/>
+      <w:r>
+        <w:t xml:space="preserve"> </w:t>
+      </w:r>
+      <w:proofErr w:type="spellStart"/>
+      <w:r>
+        <w:t>You</w:t>
+      </w:r>
+      <w:proofErr w:type="spellEnd"/>
+      <w:r>
+        <w:t xml:space="preserve"> </w:t>
+      </w:r>
+      <w:proofErr w:type="spellStart"/>
+      <w:r>
+        <w:t>Need</w:t>
+      </w:r>
+      <w:proofErr w:type="spellEnd"/>
+      <w:r>
+        <w:t xml:space="preserve"> </w:t>
+      </w:r>
+      <w:proofErr w:type="spellStart"/>
+      <w:r>
+        <w:t>To</w:t>
+      </w:r>
+      <w:proofErr w:type="spellEnd"/>
+      <w:r>
+        <w:t xml:space="preserve"> </w:t>
+      </w:r>
+      <w:proofErr w:type="spellStart"/>
+      <w:r>
+        <w:t>Know</w:t>
+      </w:r>
+      <w:proofErr w:type="spellEnd"/>
+      <w:r>
+        <w:t xml:space="preserve"> </w:t>
+      </w:r>
+      <w:proofErr w:type="spellStart"/>
+      <w:r>
+        <w:t>About</w:t>
+      </w:r>
+      <w:proofErr w:type="spellEnd"/>
+      <w:r>
+        <w:t xml:space="preserve"> </w:t>
+      </w:r>
+      <w:proofErr w:type="spellStart"/>
+      <w:r>
+        <w:t>Sorting</w:t>
+      </w:r>
+      <w:proofErr w:type="spellEnd"/>
+      <w:r>
+        <w:t xml:space="preserve"> </w:t>
+      </w:r>
+      <w:proofErr w:type="spellStart"/>
+      <w:r>
+        <w:t>Algorithms</w:t>
+      </w:r>
+      <w:proofErr w:type="spellEnd"/>
+      <w:r>
+        <w:t xml:space="preserve"> In C. </w:t>
+      </w:r>
+      <w:proofErr w:type="spellStart"/>
+      <w:r>
+        <w:rPr>
+          <w:i/>
+          <w:iCs/>
+        </w:rPr>
+        <w:t>Edureka</w:t>
+      </w:r>
+      <w:proofErr w:type="spellEnd"/>
+      <w:r>
+        <w:t xml:space="preserve">. </w:t>
+      </w:r>
+      <w:hyperlink r:id="rId10" w:history="1">
+        <w:r>
+          <w:rPr>
+            <w:rStyle w:val="Hyperlink"/>
+          </w:rPr>
+          <w:t>https://www.edureka.co/blog/sorting-algorithms-in-c/</w:t>
+        </w:r>
+      </w:hyperlink>
+    </w:p>
+    <w:p>
+      <w:pPr>
+        <w:pStyle w:val="Normaalweb"/>
+        <w:spacing w:before="0" w:beforeAutospacing="0" w:after="0" w:afterAutospacing="0" w:line="480" w:lineRule="auto"/>
+        <w:ind w:left="720" w:hanging="720"/>
+      </w:pPr>
     </w:p>
     <w:p>
       <w:pPr>
@@ -3992,6 +5791,19 @@
       <w:szCs w:val="24"/>
     </w:rPr>
   </w:style>
+  <w:style w:type="paragraph" w:styleId="Inhopg3">
+    <w:name w:val="toc 3"/>
+    <w:basedOn w:val="Standaard"/>
+    <w:next w:val="Standaard"/>
+    <w:autoRedefine/>
+    <w:uiPriority w:val="39"/>
+    <w:unhideWhenUsed/>
+    <w:rsid w:val="00116534"/>
+    <w:pPr>
+      <w:spacing w:after="100"/>
+      <w:ind w:left="440"/>
+    </w:pPr>
+  </w:style>
 </w:styles>
 </file>
 

</xml_diff>